<commit_message>
Caricamento file di documentazione
</commit_message>
<xml_diff>
--- a/doc/Nuova documentazione.docx
+++ b/doc/Nuova documentazione.docx
@@ -5864,17 +5864,58 @@
         <w:rPr>
           <w:b/>
           <w:i/>
-          <w:sz w:val="24"/>
-          <w:szCs w:val="24"/>
-        </w:rPr>
-        <w:t>formato TEI</w:t>
-      </w:r>
-      <w:r>
-        <w:rPr>
-          <w:sz w:val="24"/>
-          <w:szCs w:val="24"/>
-        </w:rPr>
-        <w:t>. Le trascrizioni sono digitate manualmente attraverso un text editor integrato;</w:t>
+          <w:color w:val="FF0000"/>
+          <w:sz w:val="24"/>
+          <w:szCs w:val="24"/>
+        </w:rPr>
+        <w:t xml:space="preserve">formato </w:t>
+      </w:r>
+      <w:proofErr w:type="gramStart"/>
+      <w:r>
+        <w:rPr>
+          <w:b/>
+          <w:i/>
+          <w:color w:val="FF0000"/>
+          <w:sz w:val="24"/>
+          <w:szCs w:val="24"/>
+        </w:rPr>
+        <w:t>TEI</w:t>
+      </w:r>
+      <w:r>
+        <w:rPr>
+          <w:b/>
+          <w:i/>
+          <w:color w:val="FF0000"/>
+          <w:sz w:val="24"/>
+          <w:szCs w:val="24"/>
+        </w:rPr>
+        <w:t>(</w:t>
+      </w:r>
+      <w:proofErr w:type="gramEnd"/>
+      <w:r>
+        <w:rPr>
+          <w:b/>
+          <w:i/>
+          <w:color w:val="FF0000"/>
+          <w:sz w:val="24"/>
+          <w:szCs w:val="24"/>
+        </w:rPr>
+        <w:t>togliere??)</w:t>
+      </w:r>
+      <w:r>
+        <w:rPr>
+          <w:color w:val="FF0000"/>
+          <w:sz w:val="24"/>
+          <w:szCs w:val="24"/>
+        </w:rPr>
+        <w:t xml:space="preserve">. </w:t>
+      </w:r>
+      <w:r>
+        <w:rPr>
+          <w:sz w:val="24"/>
+          <w:szCs w:val="24"/>
+        </w:rPr>
+        <w:t>Le trascrizioni sono digitate manualmente attraverso un text editor integrato;</w:t>
       </w:r>
     </w:p>
     <w:p>
@@ -6038,19 +6079,65 @@
     </w:p>
     <w:p>
       <w:pPr>
-        <w:pStyle w:val="Titolo1"/>
-        <w:numPr>
-          <w:ilvl w:val="0"/>
-          <w:numId w:val="0"/>
-        </w:numPr>
-        <w:ind w:left="432"/>
-        <w:rPr>
-          <w:color w:val="7B230C" w:themeColor="accent1" w:themeShade="BF"/>
-        </w:rPr>
-      </w:pPr>
-      <w:r>
-        <w:rPr>
-          <w:color w:val="7B230C" w:themeColor="accent1" w:themeShade="BF"/>
+        <w:pStyle w:val="Paragrafoelenco"/>
+        <w:rPr>
+          <w:b/>
+          <w:color w:val="FF0000"/>
+          <w:sz w:val="20"/>
+          <w:szCs w:val="20"/>
+        </w:rPr>
+      </w:pPr>
+    </w:p>
+    <w:p>
+      <w:pPr>
+        <w:pStyle w:val="Paragrafoelenco"/>
+        <w:rPr>
+          <w:b/>
+          <w:color w:val="FF0000"/>
+          <w:sz w:val="20"/>
+          <w:szCs w:val="20"/>
+        </w:rPr>
+      </w:pPr>
+    </w:p>
+    <w:p>
+      <w:pPr>
+        <w:pStyle w:val="Paragrafoelenco"/>
+        <w:ind w:left="0"/>
+        <w:rPr>
+          <w:rFonts w:asciiTheme="majorHAnsi" w:eastAsiaTheme="majorEastAsia" w:hAnsiTheme="majorHAnsi" w:cstheme="majorBidi"/>
+          <w:b/>
+          <w:i/>
+          <w:color w:val="ED6D4A" w:themeColor="accent1" w:themeTint="99"/>
+          <w:sz w:val="56"/>
+          <w:szCs w:val="56"/>
+          <w14:textOutline w14:w="12700" w14:cap="flat" w14:cmpd="sng" w14:algn="ctr">
+            <w14:solidFill>
+              <w14:schemeClr w14:val="accent1">
+                <w14:lumMod w14:val="75000"/>
+              </w14:schemeClr>
+            </w14:solidFill>
+            <w14:prstDash w14:val="solid"/>
+            <w14:round/>
+          </w14:textOutline>
+        </w:rPr>
+      </w:pPr>
+      <w:r>
+        <w:rPr>
+          <w:rFonts w:asciiTheme="majorHAnsi" w:eastAsiaTheme="majorEastAsia" w:hAnsiTheme="majorHAnsi" w:cstheme="majorBidi"/>
+          <w:b/>
+          <w:i/>
+          <w:color w:val="ED6D4A" w:themeColor="accent1" w:themeTint="99"/>
+          <w:sz w:val="56"/>
+          <w:szCs w:val="56"/>
+          <w14:textOutline w14:w="12700" w14:cap="flat" w14:cmpd="sng" w14:algn="ctr">
+            <w14:solidFill>
+              <w14:schemeClr w14:val="accent1">
+                <w14:lumMod w14:val="75000"/>
+              </w14:schemeClr>
+            </w14:solidFill>
+            <w14:prstDash w14:val="solid"/>
+            <w14:round/>
+          </w14:textOutline>
         </w:rPr>
         <w:t>Use Case Diagram</w:t>
       </w:r>
@@ -6058,26 +6145,54 @@
     <w:p>
       <w:pPr>
         <w:pStyle w:val="Paragrafoelenco"/>
-        <w:rPr>
-          <w:sz w:val="10"/>
-          <w:szCs w:val="10"/>
-        </w:rPr>
-      </w:pPr>
-      <w:r>
-        <w:rPr>
+        <w:ind w:left="0"/>
+        <w:rPr>
+          <w:rFonts w:asciiTheme="majorHAnsi" w:eastAsiaTheme="majorEastAsia" w:hAnsiTheme="majorHAnsi" w:cstheme="majorBidi"/>
+          <w:color w:val="FF0000"/>
+          <w:sz w:val="24"/>
+          <w:szCs w:val="24"/>
+          <w14:textOutline w14:w="12700" w14:cap="flat" w14:cmpd="sng" w14:algn="ctr">
+            <w14:solidFill>
+              <w14:schemeClr w14:val="accent1">
+                <w14:lumMod w14:val="75000"/>
+              </w14:schemeClr>
+            </w14:solidFill>
+            <w14:prstDash w14:val="solid"/>
+            <w14:round/>
+          </w14:textOutline>
+        </w:rPr>
+      </w:pPr>
+    </w:p>
+    <w:p>
+      <w:pPr>
+        <w:pStyle w:val="Paragrafoelenco"/>
+        <w:ind w:left="0"/>
+        <w:rPr>
+          <w:b/>
+          <w:color w:val="FF0000"/>
+          <w:sz w:val="24"/>
+          <w:szCs w:val="24"/>
+        </w:rPr>
+      </w:pPr>
+      <w:r>
+        <w:rPr>
+          <w:b/>
           <w:noProof/>
+          <w:color w:val="FF0000"/>
+          <w:sz w:val="24"/>
+          <w:szCs w:val="24"/>
         </w:rPr>
         <w:drawing>
-          <wp:anchor distT="0" distB="0" distL="114300" distR="114300" simplePos="0" relativeHeight="251674624" behindDoc="0" locked="0" layoutInCell="1" allowOverlap="1" wp14:anchorId="6BA7CD73" wp14:editId="3933ABBD">
+          <wp:anchor distT="0" distB="0" distL="114300" distR="114300" simplePos="0" relativeHeight="251674624" behindDoc="1" locked="0" layoutInCell="1" allowOverlap="1" wp14:anchorId="10D3AE89" wp14:editId="54DEAF0B">
             <wp:simplePos x="0" y="0"/>
             <wp:positionH relativeFrom="margin">
-              <wp:posOffset>-555625</wp:posOffset>
+              <wp:posOffset>-685165</wp:posOffset>
             </wp:positionH>
             <wp:positionV relativeFrom="margin">
-              <wp:posOffset>2307590</wp:posOffset>
+              <wp:posOffset>2787650</wp:posOffset>
             </wp:positionV>
-            <wp:extent cx="6513830" cy="6697980"/>
-            <wp:effectExtent l="0" t="0" r="1270" b="7620"/>
+            <wp:extent cx="6720840" cy="6347460"/>
+            <wp:effectExtent l="0" t="0" r="3810" b="0"/>
             <wp:wrapSquare wrapText="bothSides"/>
             <wp:docPr id="77" name="Immagine 77" descr="Immagine che contiene testo, mappa&#10;&#10;Descrizione generata automaticamente"/>
             <wp:cNvGraphicFramePr>
@@ -6105,7 +6220,7 @@
                   <pic:spPr>
                     <a:xfrm>
                       <a:off x="0" y="0"/>
-                      <a:ext cx="6513830" cy="6697980"/>
+                      <a:ext cx="6720840" cy="6347460"/>
                     </a:xfrm>
                     <a:prstGeom prst="rect">
                       <a:avLst/>
@@ -6123,10 +6238,2493 @@
           </wp:anchor>
         </w:drawing>
       </w:r>
+      <w:r>
+        <w:rPr>
+          <w:b/>
+          <w:color w:val="FF0000"/>
+          <w:sz w:val="24"/>
+          <w:szCs w:val="24"/>
+        </w:rPr>
+        <w:t>(da modific</w:t>
+      </w:r>
+      <w:r>
+        <w:rPr>
+          <w:b/>
+          <w:color w:val="FF0000"/>
+          <w:sz w:val="24"/>
+          <w:szCs w:val="24"/>
+        </w:rPr>
+        <w:t>are con Figura 1 nella cartella immagini corrette)</w:t>
+      </w:r>
+      <w:r>
+        <w:rPr>
+          <w:b/>
+          <w:noProof/>
+          <w:color w:val="FF0000"/>
+          <w:sz w:val="24"/>
+          <w:szCs w:val="24"/>
+        </w:rPr>
+        <w:t xml:space="preserve"> </w:t>
+      </w:r>
+    </w:p>
+    <w:p>
+      <w:pPr>
+        <w:pStyle w:val="Paragrafoelenco"/>
+        <w:ind w:left="0"/>
+        <w:rPr>
+          <w:b/>
+          <w:color w:val="FF0000"/>
+          <w:sz w:val="24"/>
+          <w:szCs w:val="24"/>
+        </w:rPr>
+      </w:pPr>
+    </w:p>
+    <w:p>
+      <w:pPr>
+        <w:pStyle w:val="Paragrafoelenco"/>
+        <w:ind w:left="0"/>
+        <w:rPr>
+          <w:rFonts w:asciiTheme="majorHAnsi" w:eastAsiaTheme="majorEastAsia" w:hAnsiTheme="majorHAnsi" w:cstheme="majorBidi"/>
+          <w:b/>
+          <w:i/>
+          <w:color w:val="ED6D4A" w:themeColor="accent1" w:themeTint="99"/>
+          <w:sz w:val="56"/>
+          <w:szCs w:val="56"/>
+          <w14:textOutline w14:w="12700" w14:cap="flat" w14:cmpd="sng" w14:algn="ctr">
+            <w14:solidFill>
+              <w14:schemeClr w14:val="accent1">
+                <w14:lumMod w14:val="75000"/>
+              </w14:schemeClr>
+            </w14:solidFill>
+            <w14:prstDash w14:val="solid"/>
+            <w14:round/>
+          </w14:textOutline>
+        </w:rPr>
+      </w:pPr>
+      <w:r>
+        <w:rPr>
+          <w:rFonts w:asciiTheme="majorHAnsi" w:eastAsiaTheme="majorEastAsia" w:hAnsiTheme="majorHAnsi" w:cstheme="majorBidi"/>
+          <w:b/>
+          <w:i/>
+          <w:color w:val="ED6D4A" w:themeColor="accent1" w:themeTint="99"/>
+          <w:sz w:val="56"/>
+          <w:szCs w:val="56"/>
+          <w14:textOutline w14:w="12700" w14:cap="flat" w14:cmpd="sng" w14:algn="ctr">
+            <w14:solidFill>
+              <w14:schemeClr w14:val="accent1">
+                <w14:lumMod w14:val="75000"/>
+              </w14:schemeClr>
+            </w14:solidFill>
+            <w14:prstDash w14:val="solid"/>
+            <w14:round/>
+          </w14:textOutline>
+        </w:rPr>
+        <w:t>Modello di dominio</w:t>
+      </w:r>
+    </w:p>
+    <w:p>
+      <w:pPr>
+        <w:rPr>
+          <w:rFonts w:eastAsiaTheme="majorEastAsia"/>
+          <w:b/>
+          <w:color w:val="FF0000"/>
+          <w:sz w:val="24"/>
+          <w:szCs w:val="24"/>
+        </w:rPr>
+      </w:pPr>
+      <w:r>
+        <w:rPr>
+          <w:rFonts w:eastAsiaTheme="majorEastAsia"/>
+          <w:b/>
+          <w:noProof/>
+          <w:color w:val="FF0000"/>
+          <w:sz w:val="24"/>
+          <w:szCs w:val="24"/>
+        </w:rPr>
+        <w:drawing>
+          <wp:anchor distT="0" distB="0" distL="114300" distR="114300" simplePos="0" relativeHeight="251675648" behindDoc="0" locked="0" layoutInCell="1" allowOverlap="1" wp14:anchorId="07536E60" wp14:editId="7F0DC0E1">
+            <wp:simplePos x="0" y="0"/>
+            <wp:positionH relativeFrom="column">
+              <wp:posOffset>-730885</wp:posOffset>
+            </wp:positionH>
+            <wp:positionV relativeFrom="paragraph">
+              <wp:posOffset>215265</wp:posOffset>
+            </wp:positionV>
+            <wp:extent cx="6598920" cy="8145780"/>
+            <wp:effectExtent l="0" t="0" r="0" b="7620"/>
+            <wp:wrapNone/>
+            <wp:docPr id="78" name="Immagine 78"/>
+            <wp:cNvGraphicFramePr>
+              <a:graphicFrameLocks xmlns:a="http://schemas.openxmlformats.org/drawingml/2006/main" noChangeAspect="1"/>
+            </wp:cNvGraphicFramePr>
+            <a:graphic xmlns:a="http://schemas.openxmlformats.org/drawingml/2006/main">
+              <a:graphicData uri="http://schemas.openxmlformats.org/drawingml/2006/picture">
+                <pic:pic xmlns:pic="http://schemas.openxmlformats.org/drawingml/2006/picture">
+                  <pic:nvPicPr>
+                    <pic:cNvPr id="78" name="1.3.jpg"/>
+                    <pic:cNvPicPr/>
+                  </pic:nvPicPr>
+                  <pic:blipFill>
+                    <a:blip r:embed="rId10" cstate="print">
+                      <a:extLst>
+                        <a:ext uri="{28A0092B-C50C-407E-A947-70E740481C1C}">
+                          <a14:useLocalDpi xmlns:a14="http://schemas.microsoft.com/office/drawing/2010/main" val="0"/>
+                        </a:ext>
+                      </a:extLst>
+                    </a:blip>
+                    <a:stretch>
+                      <a:fillRect/>
+                    </a:stretch>
+                  </pic:blipFill>
+                  <pic:spPr>
+                    <a:xfrm>
+                      <a:off x="0" y="0"/>
+                      <a:ext cx="6598920" cy="8145780"/>
+                    </a:xfrm>
+                    <a:prstGeom prst="rect">
+                      <a:avLst/>
+                    </a:prstGeom>
+                  </pic:spPr>
+                </pic:pic>
+              </a:graphicData>
+            </a:graphic>
+            <wp14:sizeRelH relativeFrom="page">
+              <wp14:pctWidth>0</wp14:pctWidth>
+            </wp14:sizeRelH>
+            <wp14:sizeRelV relativeFrom="page">
+              <wp14:pctHeight>0</wp14:pctHeight>
+            </wp14:sizeRelV>
+          </wp:anchor>
+        </w:drawing>
+      </w:r>
+      <w:r>
+        <w:rPr>
+          <w:rFonts w:eastAsiaTheme="majorEastAsia"/>
+          <w:b/>
+          <w:color w:val="FF0000"/>
+          <w:sz w:val="24"/>
+          <w:szCs w:val="24"/>
+        </w:rPr>
+        <w:t>(da rivedere)</w:t>
+      </w:r>
+    </w:p>
+    <w:p>
+      <w:pPr>
+        <w:rPr>
+          <w:rFonts w:eastAsiaTheme="majorEastAsia"/>
+          <w:b/>
+          <w:color w:val="FF0000"/>
+          <w:sz w:val="24"/>
+          <w:szCs w:val="24"/>
+        </w:rPr>
+      </w:pPr>
+    </w:p>
+    <w:p>
+      <w:pPr>
+        <w:rPr>
+          <w:rFonts w:eastAsiaTheme="majorEastAsia"/>
+          <w:b/>
+          <w:color w:val="FF0000"/>
+          <w:sz w:val="24"/>
+          <w:szCs w:val="24"/>
+        </w:rPr>
+      </w:pPr>
+    </w:p>
+    <w:p>
+      <w:pPr>
+        <w:rPr>
+          <w:rFonts w:eastAsiaTheme="majorEastAsia"/>
+          <w:b/>
+          <w:color w:val="FF0000"/>
+          <w:sz w:val="24"/>
+          <w:szCs w:val="24"/>
+        </w:rPr>
+      </w:pPr>
+    </w:p>
+    <w:p>
+      <w:pPr>
+        <w:rPr>
+          <w:rFonts w:eastAsiaTheme="majorEastAsia"/>
+          <w:b/>
+          <w:color w:val="FF0000"/>
+          <w:sz w:val="24"/>
+          <w:szCs w:val="24"/>
+        </w:rPr>
+      </w:pPr>
+    </w:p>
+    <w:p>
+      <w:pPr>
+        <w:rPr>
+          <w:rFonts w:eastAsiaTheme="majorEastAsia"/>
+          <w:b/>
+          <w:color w:val="FF0000"/>
+          <w:sz w:val="24"/>
+          <w:szCs w:val="24"/>
+        </w:rPr>
+      </w:pPr>
+    </w:p>
+    <w:p>
+      <w:pPr>
+        <w:rPr>
+          <w:rFonts w:eastAsiaTheme="majorEastAsia"/>
+          <w:b/>
+          <w:color w:val="FF0000"/>
+          <w:sz w:val="24"/>
+          <w:szCs w:val="24"/>
+        </w:rPr>
+      </w:pPr>
+    </w:p>
+    <w:p>
+      <w:pPr>
+        <w:rPr>
+          <w:rFonts w:eastAsiaTheme="majorEastAsia"/>
+          <w:b/>
+          <w:color w:val="FF0000"/>
+          <w:sz w:val="24"/>
+          <w:szCs w:val="24"/>
+        </w:rPr>
+      </w:pPr>
+    </w:p>
+    <w:p>
+      <w:pPr>
+        <w:rPr>
+          <w:rFonts w:eastAsiaTheme="majorEastAsia"/>
+          <w:b/>
+          <w:color w:val="FF0000"/>
+          <w:sz w:val="24"/>
+          <w:szCs w:val="24"/>
+        </w:rPr>
+      </w:pPr>
+    </w:p>
+    <w:p>
+      <w:pPr>
+        <w:rPr>
+          <w:rFonts w:eastAsiaTheme="majorEastAsia"/>
+          <w:b/>
+          <w:color w:val="FF0000"/>
+          <w:sz w:val="24"/>
+          <w:szCs w:val="24"/>
+        </w:rPr>
+      </w:pPr>
+    </w:p>
+    <w:p>
+      <w:pPr>
+        <w:rPr>
+          <w:rFonts w:eastAsiaTheme="majorEastAsia"/>
+          <w:b/>
+          <w:color w:val="FF0000"/>
+          <w:sz w:val="24"/>
+          <w:szCs w:val="24"/>
+        </w:rPr>
+      </w:pPr>
+    </w:p>
+    <w:p>
+      <w:pPr>
+        <w:rPr>
+          <w:rFonts w:eastAsiaTheme="majorEastAsia"/>
+          <w:b/>
+          <w:color w:val="FF0000"/>
+          <w:sz w:val="24"/>
+          <w:szCs w:val="24"/>
+        </w:rPr>
+      </w:pPr>
+    </w:p>
+    <w:p>
+      <w:pPr>
+        <w:rPr>
+          <w:rFonts w:eastAsiaTheme="majorEastAsia"/>
+          <w:b/>
+          <w:color w:val="FF0000"/>
+          <w:sz w:val="24"/>
+          <w:szCs w:val="24"/>
+        </w:rPr>
+      </w:pPr>
+    </w:p>
+    <w:p>
+      <w:pPr>
+        <w:rPr>
+          <w:rFonts w:eastAsiaTheme="majorEastAsia"/>
+          <w:b/>
+          <w:color w:val="FF0000"/>
+          <w:sz w:val="24"/>
+          <w:szCs w:val="24"/>
+        </w:rPr>
+      </w:pPr>
+    </w:p>
+    <w:p>
+      <w:pPr>
+        <w:rPr>
+          <w:rFonts w:eastAsiaTheme="majorEastAsia"/>
+          <w:b/>
+          <w:color w:val="FF0000"/>
+          <w:sz w:val="24"/>
+          <w:szCs w:val="24"/>
+        </w:rPr>
+      </w:pPr>
+    </w:p>
+    <w:p>
+      <w:pPr>
+        <w:rPr>
+          <w:rFonts w:eastAsiaTheme="majorEastAsia"/>
+          <w:b/>
+          <w:color w:val="FF0000"/>
+          <w:sz w:val="24"/>
+          <w:szCs w:val="24"/>
+        </w:rPr>
+      </w:pPr>
+    </w:p>
+    <w:p>
+      <w:pPr>
+        <w:rPr>
+          <w:rFonts w:eastAsiaTheme="majorEastAsia"/>
+          <w:b/>
+          <w:color w:val="FF0000"/>
+          <w:sz w:val="24"/>
+          <w:szCs w:val="24"/>
+        </w:rPr>
+      </w:pPr>
+    </w:p>
+    <w:p>
+      <w:pPr>
+        <w:rPr>
+          <w:rFonts w:eastAsiaTheme="majorEastAsia"/>
+          <w:b/>
+          <w:color w:val="FF0000"/>
+          <w:sz w:val="24"/>
+          <w:szCs w:val="24"/>
+        </w:rPr>
+      </w:pPr>
+    </w:p>
+    <w:p>
+      <w:pPr>
+        <w:rPr>
+          <w:rFonts w:eastAsiaTheme="majorEastAsia"/>
+          <w:b/>
+          <w:color w:val="FF0000"/>
+          <w:sz w:val="24"/>
+          <w:szCs w:val="24"/>
+        </w:rPr>
+      </w:pPr>
+    </w:p>
+    <w:p>
+      <w:pPr>
+        <w:rPr>
+          <w:rFonts w:eastAsiaTheme="majorEastAsia"/>
+          <w:b/>
+          <w:color w:val="FF0000"/>
+          <w:sz w:val="24"/>
+          <w:szCs w:val="24"/>
+        </w:rPr>
+      </w:pPr>
+    </w:p>
+    <w:p>
+      <w:pPr>
+        <w:rPr>
+          <w:rFonts w:eastAsiaTheme="majorEastAsia"/>
+          <w:b/>
+          <w:color w:val="FF0000"/>
+          <w:sz w:val="24"/>
+          <w:szCs w:val="24"/>
+        </w:rPr>
+      </w:pPr>
+    </w:p>
+    <w:p>
+      <w:pPr>
+        <w:rPr>
+          <w:rFonts w:eastAsiaTheme="majorEastAsia"/>
+          <w:b/>
+          <w:color w:val="FF0000"/>
+          <w:sz w:val="24"/>
+          <w:szCs w:val="24"/>
+        </w:rPr>
+      </w:pPr>
+    </w:p>
+    <w:p>
+      <w:pPr>
+        <w:rPr>
+          <w:rFonts w:eastAsiaTheme="majorEastAsia"/>
+          <w:b/>
+          <w:color w:val="FF0000"/>
+          <w:sz w:val="24"/>
+          <w:szCs w:val="24"/>
+        </w:rPr>
+      </w:pPr>
+    </w:p>
+    <w:p>
+      <w:pPr>
+        <w:rPr>
+          <w:rFonts w:eastAsiaTheme="majorEastAsia"/>
+          <w:b/>
+          <w:color w:val="FF0000"/>
+          <w:sz w:val="24"/>
+          <w:szCs w:val="24"/>
+        </w:rPr>
+      </w:pPr>
+    </w:p>
+    <w:p>
+      <w:pPr>
+        <w:rPr>
+          <w:rFonts w:eastAsiaTheme="majorEastAsia"/>
+          <w:b/>
+          <w:color w:val="FF0000"/>
+          <w:sz w:val="24"/>
+          <w:szCs w:val="24"/>
+        </w:rPr>
+      </w:pPr>
+    </w:p>
+    <w:p>
+      <w:pPr>
+        <w:rPr>
+          <w:rFonts w:eastAsiaTheme="majorEastAsia"/>
+          <w:b/>
+          <w:color w:val="FF0000"/>
+          <w:sz w:val="24"/>
+          <w:szCs w:val="24"/>
+        </w:rPr>
+      </w:pPr>
+    </w:p>
+    <w:p>
+      <w:pPr>
+        <w:rPr>
+          <w:rFonts w:eastAsiaTheme="majorEastAsia"/>
+          <w:b/>
+          <w:color w:val="FF0000"/>
+          <w:sz w:val="24"/>
+          <w:szCs w:val="24"/>
+        </w:rPr>
+      </w:pPr>
+    </w:p>
+    <w:p>
+      <w:pPr>
+        <w:pStyle w:val="Paragrafoelenco"/>
+        <w:ind w:left="0"/>
+        <w:rPr>
+          <w:rFonts w:asciiTheme="majorHAnsi" w:eastAsiaTheme="majorEastAsia" w:hAnsiTheme="majorHAnsi" w:cstheme="majorBidi"/>
+          <w:b/>
+          <w:i/>
+          <w:color w:val="ED6D4A" w:themeColor="accent1" w:themeTint="99"/>
+          <w:sz w:val="40"/>
+          <w:szCs w:val="40"/>
+          <w14:textOutline w14:w="12700" w14:cap="flat" w14:cmpd="sng" w14:algn="ctr">
+            <w14:solidFill>
+              <w14:schemeClr w14:val="accent1">
+                <w14:lumMod w14:val="75000"/>
+              </w14:schemeClr>
+            </w14:solidFill>
+            <w14:prstDash w14:val="solid"/>
+            <w14:round/>
+          </w14:textOutline>
+        </w:rPr>
+      </w:pPr>
+      <w:r>
+        <w:rPr>
+          <w:rFonts w:asciiTheme="majorHAnsi" w:eastAsiaTheme="majorEastAsia" w:hAnsiTheme="majorHAnsi" w:cstheme="majorBidi"/>
+          <w:b/>
+          <w:i/>
+          <w:color w:val="ED6D4A" w:themeColor="accent1" w:themeTint="99"/>
+          <w:sz w:val="40"/>
+          <w:szCs w:val="40"/>
+          <w14:textOutline w14:w="12700" w14:cap="flat" w14:cmpd="sng" w14:algn="ctr">
+            <w14:solidFill>
+              <w14:schemeClr w14:val="accent1">
+                <w14:lumMod w14:val="75000"/>
+              </w14:schemeClr>
+            </w14:solidFill>
+            <w14:prstDash w14:val="solid"/>
+            <w14:round/>
+          </w14:textOutline>
+        </w:rPr>
+        <w:lastRenderedPageBreak/>
+        <w:t>1.</w:t>
+      </w:r>
+      <w:r>
+        <w:rPr>
+          <w:rFonts w:asciiTheme="majorHAnsi" w:eastAsiaTheme="majorEastAsia" w:hAnsiTheme="majorHAnsi" w:cstheme="majorBidi"/>
+          <w:b/>
+          <w:i/>
+          <w:color w:val="ED6D4A" w:themeColor="accent1" w:themeTint="99"/>
+          <w:sz w:val="40"/>
+          <w:szCs w:val="40"/>
+          <w14:textOutline w14:w="12700" w14:cap="flat" w14:cmpd="sng" w14:algn="ctr">
+            <w14:solidFill>
+              <w14:schemeClr w14:val="accent1">
+                <w14:lumMod w14:val="75000"/>
+              </w14:schemeClr>
+            </w14:solidFill>
+            <w14:prstDash w14:val="solid"/>
+            <w14:round/>
+          </w14:textOutline>
+        </w:rPr>
+        <w:t>4</w:t>
+      </w:r>
+      <w:r>
+        <w:rPr>
+          <w:rFonts w:asciiTheme="majorHAnsi" w:eastAsiaTheme="majorEastAsia" w:hAnsiTheme="majorHAnsi" w:cstheme="majorBidi"/>
+          <w:b/>
+          <w:i/>
+          <w:color w:val="ED6D4A" w:themeColor="accent1" w:themeTint="99"/>
+          <w:sz w:val="40"/>
+          <w:szCs w:val="40"/>
+          <w14:textOutline w14:w="12700" w14:cap="flat" w14:cmpd="sng" w14:algn="ctr">
+            <w14:solidFill>
+              <w14:schemeClr w14:val="accent1">
+                <w14:lumMod w14:val="75000"/>
+              </w14:schemeClr>
+            </w14:solidFill>
+            <w14:prstDash w14:val="solid"/>
+            <w14:round/>
+          </w14:textOutline>
+        </w:rPr>
+        <w:t xml:space="preserve"> </w:t>
+      </w:r>
+      <w:r>
+        <w:rPr>
+          <w:rFonts w:asciiTheme="majorHAnsi" w:eastAsiaTheme="majorEastAsia" w:hAnsiTheme="majorHAnsi" w:cstheme="majorBidi"/>
+          <w:b/>
+          <w:i/>
+          <w:color w:val="ED6D4A" w:themeColor="accent1" w:themeTint="99"/>
+          <w:sz w:val="40"/>
+          <w:szCs w:val="40"/>
+          <w14:textOutline w14:w="12700" w14:cap="flat" w14:cmpd="sng" w14:algn="ctr">
+            <w14:solidFill>
+              <w14:schemeClr w14:val="accent1">
+                <w14:lumMod w14:val="75000"/>
+              </w14:schemeClr>
+            </w14:solidFill>
+            <w14:prstDash w14:val="solid"/>
+            <w14:round/>
+          </w14:textOutline>
+        </w:rPr>
+        <w:t xml:space="preserve">Analisi classi </w:t>
+      </w:r>
+      <w:proofErr w:type="gramStart"/>
+      <w:r>
+        <w:rPr>
+          <w:rFonts w:asciiTheme="majorHAnsi" w:eastAsiaTheme="majorEastAsia" w:hAnsiTheme="majorHAnsi" w:cstheme="majorBidi"/>
+          <w:b/>
+          <w:i/>
+          <w:color w:val="ED6D4A" w:themeColor="accent1" w:themeTint="99"/>
+          <w:sz w:val="40"/>
+          <w:szCs w:val="40"/>
+          <w14:textOutline w14:w="12700" w14:cap="flat" w14:cmpd="sng" w14:algn="ctr">
+            <w14:solidFill>
+              <w14:schemeClr w14:val="accent1">
+                <w14:lumMod w14:val="75000"/>
+              </w14:schemeClr>
+            </w14:solidFill>
+            <w14:prstDash w14:val="solid"/>
+            <w14:round/>
+          </w14:textOutline>
+        </w:rPr>
+        <w:t>entity,boundary</w:t>
+      </w:r>
+      <w:proofErr w:type="gramEnd"/>
+      <w:r>
+        <w:rPr>
+          <w:rFonts w:asciiTheme="majorHAnsi" w:eastAsiaTheme="majorEastAsia" w:hAnsiTheme="majorHAnsi" w:cstheme="majorBidi"/>
+          <w:b/>
+          <w:i/>
+          <w:color w:val="ED6D4A" w:themeColor="accent1" w:themeTint="99"/>
+          <w:sz w:val="40"/>
+          <w:szCs w:val="40"/>
+          <w14:textOutline w14:w="12700" w14:cap="flat" w14:cmpd="sng" w14:algn="ctr">
+            <w14:solidFill>
+              <w14:schemeClr w14:val="accent1">
+                <w14:lumMod w14:val="75000"/>
+              </w14:schemeClr>
+            </w14:solidFill>
+            <w14:prstDash w14:val="solid"/>
+            <w14:round/>
+          </w14:textOutline>
+        </w:rPr>
+        <w:t>,controller</w:t>
+      </w:r>
+    </w:p>
+    <w:p>
+      <w:pPr>
+        <w:pStyle w:val="Paragrafoelenco"/>
+        <w:ind w:left="0"/>
+        <w:rPr>
+          <w:rFonts w:eastAsiaTheme="majorEastAsia"/>
+          <w:b/>
+          <w:color w:val="FF0000"/>
+          <w:sz w:val="24"/>
+          <w:szCs w:val="24"/>
+        </w:rPr>
+      </w:pPr>
+      <w:r>
+        <w:rPr>
+          <w:rFonts w:asciiTheme="majorHAnsi" w:eastAsiaTheme="majorEastAsia" w:hAnsiTheme="majorHAnsi" w:cstheme="majorBidi"/>
+          <w:b/>
+          <w:noProof/>
+          <w:color w:val="FF0000"/>
+          <w:sz w:val="24"/>
+          <w:szCs w:val="24"/>
+        </w:rPr>
+        <w:drawing>
+          <wp:anchor distT="0" distB="0" distL="114300" distR="114300" simplePos="0" relativeHeight="251676672" behindDoc="0" locked="0" layoutInCell="1" allowOverlap="1" wp14:anchorId="71492771" wp14:editId="0E3E8237">
+            <wp:simplePos x="0" y="0"/>
+            <wp:positionH relativeFrom="column">
+              <wp:posOffset>-875665</wp:posOffset>
+            </wp:positionH>
+            <wp:positionV relativeFrom="paragraph">
+              <wp:posOffset>203835</wp:posOffset>
+            </wp:positionV>
+            <wp:extent cx="6945630" cy="8587326"/>
+            <wp:effectExtent l="0" t="0" r="7620" b="4445"/>
+            <wp:wrapNone/>
+            <wp:docPr id="79" name="Immagine 79"/>
+            <wp:cNvGraphicFramePr>
+              <a:graphicFrameLocks xmlns:a="http://schemas.openxmlformats.org/drawingml/2006/main" noChangeAspect="1"/>
+            </wp:cNvGraphicFramePr>
+            <a:graphic xmlns:a="http://schemas.openxmlformats.org/drawingml/2006/main">
+              <a:graphicData uri="http://schemas.openxmlformats.org/drawingml/2006/picture">
+                <pic:pic xmlns:pic="http://schemas.openxmlformats.org/drawingml/2006/picture">
+                  <pic:nvPicPr>
+                    <pic:cNvPr id="79" name="1.4.jpg"/>
+                    <pic:cNvPicPr/>
+                  </pic:nvPicPr>
+                  <pic:blipFill>
+                    <a:blip r:embed="rId11" cstate="print">
+                      <a:extLst>
+                        <a:ext uri="{28A0092B-C50C-407E-A947-70E740481C1C}">
+                          <a14:useLocalDpi xmlns:a14="http://schemas.microsoft.com/office/drawing/2010/main" val="0"/>
+                        </a:ext>
+                      </a:extLst>
+                    </a:blip>
+                    <a:stretch>
+                      <a:fillRect/>
+                    </a:stretch>
+                  </pic:blipFill>
+                  <pic:spPr>
+                    <a:xfrm>
+                      <a:off x="0" y="0"/>
+                      <a:ext cx="6952589" cy="8595930"/>
+                    </a:xfrm>
+                    <a:prstGeom prst="rect">
+                      <a:avLst/>
+                    </a:prstGeom>
+                  </pic:spPr>
+                </pic:pic>
+              </a:graphicData>
+            </a:graphic>
+            <wp14:sizeRelH relativeFrom="margin">
+              <wp14:pctWidth>0</wp14:pctWidth>
+            </wp14:sizeRelH>
+            <wp14:sizeRelV relativeFrom="margin">
+              <wp14:pctHeight>0</wp14:pctHeight>
+            </wp14:sizeRelV>
+          </wp:anchor>
+        </w:drawing>
+      </w:r>
+      <w:r>
+        <w:rPr>
+          <w:rFonts w:eastAsiaTheme="majorEastAsia"/>
+          <w:b/>
+          <w:color w:val="FF0000"/>
+          <w:sz w:val="24"/>
+          <w:szCs w:val="24"/>
+        </w:rPr>
+        <w:t>(da rivedere)</w:t>
+      </w:r>
+    </w:p>
+    <w:p>
+      <w:pPr>
+        <w:pStyle w:val="Paragrafoelenco"/>
+        <w:ind w:left="0"/>
+        <w:rPr>
+          <w:rFonts w:asciiTheme="majorHAnsi" w:eastAsiaTheme="majorEastAsia" w:hAnsiTheme="majorHAnsi" w:cstheme="majorBidi"/>
+          <w:b/>
+          <w:color w:val="FF0000"/>
+          <w:sz w:val="24"/>
+          <w:szCs w:val="24"/>
+          <w14:textOutline w14:w="12700" w14:cap="flat" w14:cmpd="sng" w14:algn="ctr">
+            <w14:solidFill>
+              <w14:schemeClr w14:val="accent1">
+                <w14:lumMod w14:val="75000"/>
+              </w14:schemeClr>
+            </w14:solidFill>
+            <w14:prstDash w14:val="solid"/>
+            <w14:round/>
+          </w14:textOutline>
+        </w:rPr>
+      </w:pPr>
+    </w:p>
+    <w:p>
+      <w:pPr>
+        <w:rPr>
+          <w:rFonts w:eastAsiaTheme="majorEastAsia"/>
+          <w:b/>
+          <w:color w:val="FF0000"/>
+          <w:sz w:val="24"/>
+          <w:szCs w:val="24"/>
+        </w:rPr>
+      </w:pPr>
+    </w:p>
+    <w:p>
+      <w:pPr>
+        <w:rPr>
+          <w:rFonts w:eastAsiaTheme="majorEastAsia"/>
+          <w:b/>
+          <w:color w:val="FF0000"/>
+          <w:sz w:val="24"/>
+          <w:szCs w:val="24"/>
+        </w:rPr>
+      </w:pPr>
+    </w:p>
+    <w:p>
+      <w:pPr>
+        <w:rPr>
+          <w:rFonts w:eastAsiaTheme="majorEastAsia"/>
+          <w:b/>
+          <w:color w:val="FF0000"/>
+          <w:sz w:val="24"/>
+          <w:szCs w:val="24"/>
+        </w:rPr>
+      </w:pPr>
+    </w:p>
+    <w:p>
+      <w:pPr>
+        <w:rPr>
+          <w:rFonts w:eastAsiaTheme="majorEastAsia"/>
+          <w:b/>
+          <w:color w:val="FF0000"/>
+          <w:sz w:val="24"/>
+          <w:szCs w:val="24"/>
+        </w:rPr>
+      </w:pPr>
+    </w:p>
+    <w:p>
+      <w:pPr>
+        <w:rPr>
+          <w:rFonts w:eastAsiaTheme="majorEastAsia"/>
+          <w:b/>
+          <w:color w:val="FF0000"/>
+          <w:sz w:val="24"/>
+          <w:szCs w:val="24"/>
+        </w:rPr>
+      </w:pPr>
+    </w:p>
+    <w:p>
+      <w:pPr>
+        <w:rPr>
+          <w:rFonts w:eastAsiaTheme="majorEastAsia"/>
+          <w:b/>
+          <w:color w:val="FF0000"/>
+          <w:sz w:val="24"/>
+          <w:szCs w:val="24"/>
+        </w:rPr>
+      </w:pPr>
+    </w:p>
+    <w:p>
+      <w:pPr>
+        <w:rPr>
+          <w:rFonts w:eastAsiaTheme="majorEastAsia"/>
+          <w:b/>
+          <w:color w:val="FF0000"/>
+          <w:sz w:val="24"/>
+          <w:szCs w:val="24"/>
+        </w:rPr>
+      </w:pPr>
+    </w:p>
+    <w:p>
+      <w:pPr>
+        <w:rPr>
+          <w:rFonts w:eastAsiaTheme="majorEastAsia"/>
+          <w:b/>
+          <w:color w:val="FF0000"/>
+          <w:sz w:val="24"/>
+          <w:szCs w:val="24"/>
+        </w:rPr>
+      </w:pPr>
+    </w:p>
+    <w:p>
+      <w:pPr>
+        <w:rPr>
+          <w:rFonts w:eastAsiaTheme="majorEastAsia"/>
+          <w:b/>
+          <w:color w:val="FF0000"/>
+          <w:sz w:val="24"/>
+          <w:szCs w:val="24"/>
+        </w:rPr>
+      </w:pPr>
+    </w:p>
+    <w:p>
+      <w:pPr>
+        <w:rPr>
+          <w:rFonts w:eastAsiaTheme="majorEastAsia"/>
+          <w:b/>
+          <w:color w:val="FF0000"/>
+          <w:sz w:val="24"/>
+          <w:szCs w:val="24"/>
+        </w:rPr>
+      </w:pPr>
+    </w:p>
+    <w:p>
+      <w:pPr>
+        <w:rPr>
+          <w:rFonts w:eastAsiaTheme="majorEastAsia"/>
+          <w:b/>
+          <w:color w:val="FF0000"/>
+          <w:sz w:val="24"/>
+          <w:szCs w:val="24"/>
+        </w:rPr>
+      </w:pPr>
+    </w:p>
+    <w:p>
+      <w:pPr>
+        <w:rPr>
+          <w:rFonts w:eastAsiaTheme="majorEastAsia"/>
+          <w:b/>
+          <w:color w:val="FF0000"/>
+          <w:sz w:val="24"/>
+          <w:szCs w:val="24"/>
+        </w:rPr>
+      </w:pPr>
+    </w:p>
+    <w:p>
+      <w:pPr>
+        <w:rPr>
+          <w:rFonts w:eastAsiaTheme="majorEastAsia"/>
+          <w:b/>
+          <w:color w:val="FF0000"/>
+          <w:sz w:val="24"/>
+          <w:szCs w:val="24"/>
+        </w:rPr>
+      </w:pPr>
+    </w:p>
+    <w:p>
+      <w:pPr>
+        <w:rPr>
+          <w:rFonts w:eastAsiaTheme="majorEastAsia"/>
+          <w:b/>
+          <w:color w:val="FF0000"/>
+          <w:sz w:val="24"/>
+          <w:szCs w:val="24"/>
+        </w:rPr>
+      </w:pPr>
+    </w:p>
+    <w:p>
+      <w:pPr>
+        <w:rPr>
+          <w:rFonts w:eastAsiaTheme="majorEastAsia"/>
+          <w:b/>
+          <w:color w:val="FF0000"/>
+          <w:sz w:val="24"/>
+          <w:szCs w:val="24"/>
+        </w:rPr>
+      </w:pPr>
+    </w:p>
+    <w:p>
+      <w:pPr>
+        <w:rPr>
+          <w:rFonts w:eastAsiaTheme="majorEastAsia"/>
+          <w:b/>
+          <w:color w:val="FF0000"/>
+          <w:sz w:val="24"/>
+          <w:szCs w:val="24"/>
+        </w:rPr>
+      </w:pPr>
+    </w:p>
+    <w:p>
+      <w:pPr>
+        <w:rPr>
+          <w:rFonts w:eastAsiaTheme="majorEastAsia"/>
+          <w:b/>
+          <w:color w:val="FF0000"/>
+          <w:sz w:val="24"/>
+          <w:szCs w:val="24"/>
+        </w:rPr>
+      </w:pPr>
+    </w:p>
+    <w:p>
+      <w:pPr>
+        <w:rPr>
+          <w:rFonts w:eastAsiaTheme="majorEastAsia"/>
+          <w:b/>
+          <w:color w:val="FF0000"/>
+          <w:sz w:val="24"/>
+          <w:szCs w:val="24"/>
+        </w:rPr>
+      </w:pPr>
+    </w:p>
+    <w:p>
+      <w:pPr>
+        <w:rPr>
+          <w:rFonts w:eastAsiaTheme="majorEastAsia"/>
+          <w:b/>
+          <w:color w:val="FF0000"/>
+          <w:sz w:val="24"/>
+          <w:szCs w:val="24"/>
+        </w:rPr>
+      </w:pPr>
+    </w:p>
+    <w:p>
+      <w:pPr>
+        <w:rPr>
+          <w:rFonts w:eastAsiaTheme="majorEastAsia"/>
+          <w:b/>
+          <w:color w:val="FF0000"/>
+          <w:sz w:val="24"/>
+          <w:szCs w:val="24"/>
+        </w:rPr>
+      </w:pPr>
+    </w:p>
+    <w:p>
+      <w:pPr>
+        <w:rPr>
+          <w:rFonts w:eastAsiaTheme="majorEastAsia"/>
+          <w:b/>
+          <w:color w:val="FF0000"/>
+          <w:sz w:val="24"/>
+          <w:szCs w:val="24"/>
+        </w:rPr>
+      </w:pPr>
+    </w:p>
+    <w:p>
+      <w:pPr>
+        <w:rPr>
+          <w:rFonts w:eastAsiaTheme="majorEastAsia"/>
+          <w:b/>
+          <w:color w:val="FF0000"/>
+          <w:sz w:val="24"/>
+          <w:szCs w:val="24"/>
+        </w:rPr>
+      </w:pPr>
+    </w:p>
+    <w:p>
+      <w:pPr>
+        <w:rPr>
+          <w:rFonts w:eastAsiaTheme="majorEastAsia"/>
+          <w:b/>
+          <w:color w:val="FF0000"/>
+          <w:sz w:val="24"/>
+          <w:szCs w:val="24"/>
+        </w:rPr>
+      </w:pPr>
+    </w:p>
+    <w:p>
+      <w:pPr>
+        <w:rPr>
+          <w:rFonts w:eastAsiaTheme="majorEastAsia"/>
+          <w:b/>
+          <w:color w:val="FF0000"/>
+          <w:sz w:val="24"/>
+          <w:szCs w:val="24"/>
+        </w:rPr>
+      </w:pPr>
+    </w:p>
+    <w:p>
+      <w:pPr>
+        <w:rPr>
+          <w:rFonts w:eastAsiaTheme="majorEastAsia"/>
+          <w:b/>
+          <w:color w:val="FF0000"/>
+          <w:sz w:val="24"/>
+          <w:szCs w:val="24"/>
+        </w:rPr>
+      </w:pPr>
+    </w:p>
+    <w:p>
+      <w:pPr>
+        <w:rPr>
+          <w:rFonts w:eastAsiaTheme="majorEastAsia"/>
+          <w:b/>
+          <w:color w:val="FF0000"/>
+          <w:sz w:val="24"/>
+          <w:szCs w:val="24"/>
+        </w:rPr>
+      </w:pPr>
+    </w:p>
+    <w:p>
+      <w:pPr>
+        <w:rPr>
+          <w:rFonts w:eastAsiaTheme="majorEastAsia"/>
+          <w:b/>
+          <w:color w:val="FF0000"/>
+          <w:sz w:val="24"/>
+          <w:szCs w:val="24"/>
+        </w:rPr>
+      </w:pPr>
+      <w:r>
+        <w:rPr>
+          <w:rFonts w:eastAsiaTheme="majorEastAsia"/>
+          <w:b/>
+          <w:noProof/>
+          <w:color w:val="FF0000"/>
+          <w:sz w:val="24"/>
+          <w:szCs w:val="24"/>
+        </w:rPr>
+        <w:lastRenderedPageBreak/>
+        <w:drawing>
+          <wp:anchor distT="0" distB="0" distL="114300" distR="114300" simplePos="0" relativeHeight="251677696" behindDoc="0" locked="0" layoutInCell="1" allowOverlap="1" wp14:anchorId="7B3CECC4" wp14:editId="1F60B456">
+            <wp:simplePos x="0" y="0"/>
+            <wp:positionH relativeFrom="column">
+              <wp:posOffset>-746125</wp:posOffset>
+            </wp:positionH>
+            <wp:positionV relativeFrom="paragraph">
+              <wp:posOffset>-69850</wp:posOffset>
+            </wp:positionV>
+            <wp:extent cx="6828790" cy="9250680"/>
+            <wp:effectExtent l="0" t="0" r="0" b="7620"/>
+            <wp:wrapNone/>
+            <wp:docPr id="80" name="Immagine 80"/>
+            <wp:cNvGraphicFramePr>
+              <a:graphicFrameLocks xmlns:a="http://schemas.openxmlformats.org/drawingml/2006/main" noChangeAspect="1"/>
+            </wp:cNvGraphicFramePr>
+            <a:graphic xmlns:a="http://schemas.openxmlformats.org/drawingml/2006/main">
+              <a:graphicData uri="http://schemas.openxmlformats.org/drawingml/2006/picture">
+                <pic:pic xmlns:pic="http://schemas.openxmlformats.org/drawingml/2006/picture">
+                  <pic:nvPicPr>
+                    <pic:cNvPr id="80" name="1.4(1).jpg"/>
+                    <pic:cNvPicPr/>
+                  </pic:nvPicPr>
+                  <pic:blipFill>
+                    <a:blip r:embed="rId12" cstate="print">
+                      <a:extLst>
+                        <a:ext uri="{28A0092B-C50C-407E-A947-70E740481C1C}">
+                          <a14:useLocalDpi xmlns:a14="http://schemas.microsoft.com/office/drawing/2010/main" val="0"/>
+                        </a:ext>
+                      </a:extLst>
+                    </a:blip>
+                    <a:stretch>
+                      <a:fillRect/>
+                    </a:stretch>
+                  </pic:blipFill>
+                  <pic:spPr>
+                    <a:xfrm>
+                      <a:off x="0" y="0"/>
+                      <a:ext cx="6835709" cy="9260053"/>
+                    </a:xfrm>
+                    <a:prstGeom prst="rect">
+                      <a:avLst/>
+                    </a:prstGeom>
+                  </pic:spPr>
+                </pic:pic>
+              </a:graphicData>
+            </a:graphic>
+            <wp14:sizeRelH relativeFrom="margin">
+              <wp14:pctWidth>0</wp14:pctWidth>
+            </wp14:sizeRelH>
+            <wp14:sizeRelV relativeFrom="margin">
+              <wp14:pctHeight>0</wp14:pctHeight>
+            </wp14:sizeRelV>
+          </wp:anchor>
+        </w:drawing>
+      </w:r>
+    </w:p>
+    <w:p>
+      <w:pPr>
+        <w:rPr>
+          <w:rFonts w:asciiTheme="majorHAnsi" w:eastAsiaTheme="majorEastAsia" w:hAnsiTheme="majorHAnsi" w:cstheme="majorBidi"/>
+          <w:b/>
+          <w:i/>
+          <w:color w:val="ED6D4A" w:themeColor="accent1" w:themeTint="99"/>
+          <w:sz w:val="40"/>
+          <w:szCs w:val="40"/>
+          <w:lang w:val="en-GB"/>
+          <w14:textOutline w14:w="12700" w14:cap="flat" w14:cmpd="sng" w14:algn="ctr">
+            <w14:solidFill>
+              <w14:schemeClr w14:val="accent1">
+                <w14:lumMod w14:val="75000"/>
+              </w14:schemeClr>
+            </w14:solidFill>
+            <w14:prstDash w14:val="solid"/>
+            <w14:round/>
+          </w14:textOutline>
+        </w:rPr>
+      </w:pPr>
+    </w:p>
+    <w:p>
+      <w:pPr>
+        <w:rPr>
+          <w:rFonts w:asciiTheme="majorHAnsi" w:eastAsiaTheme="majorEastAsia" w:hAnsiTheme="majorHAnsi" w:cstheme="majorBidi"/>
+          <w:b/>
+          <w:i/>
+          <w:color w:val="ED6D4A" w:themeColor="accent1" w:themeTint="99"/>
+          <w:sz w:val="40"/>
+          <w:szCs w:val="40"/>
+          <w:lang w:val="en-GB"/>
+          <w14:textOutline w14:w="12700" w14:cap="flat" w14:cmpd="sng" w14:algn="ctr">
+            <w14:solidFill>
+              <w14:schemeClr w14:val="accent1">
+                <w14:lumMod w14:val="75000"/>
+              </w14:schemeClr>
+            </w14:solidFill>
+            <w14:prstDash w14:val="solid"/>
+            <w14:round/>
+          </w14:textOutline>
+        </w:rPr>
+      </w:pPr>
+    </w:p>
+    <w:p>
+      <w:pPr>
+        <w:rPr>
+          <w:rFonts w:asciiTheme="majorHAnsi" w:eastAsiaTheme="majorEastAsia" w:hAnsiTheme="majorHAnsi" w:cstheme="majorBidi"/>
+          <w:b/>
+          <w:i/>
+          <w:color w:val="ED6D4A" w:themeColor="accent1" w:themeTint="99"/>
+          <w:sz w:val="40"/>
+          <w:szCs w:val="40"/>
+          <w:lang w:val="en-GB"/>
+          <w14:textOutline w14:w="12700" w14:cap="flat" w14:cmpd="sng" w14:algn="ctr">
+            <w14:solidFill>
+              <w14:schemeClr w14:val="accent1">
+                <w14:lumMod w14:val="75000"/>
+              </w14:schemeClr>
+            </w14:solidFill>
+            <w14:prstDash w14:val="solid"/>
+            <w14:round/>
+          </w14:textOutline>
+        </w:rPr>
+      </w:pPr>
+    </w:p>
+    <w:p>
+      <w:pPr>
+        <w:rPr>
+          <w:rFonts w:asciiTheme="majorHAnsi" w:eastAsiaTheme="majorEastAsia" w:hAnsiTheme="majorHAnsi" w:cstheme="majorBidi"/>
+          <w:b/>
+          <w:i/>
+          <w:color w:val="ED6D4A" w:themeColor="accent1" w:themeTint="99"/>
+          <w:sz w:val="40"/>
+          <w:szCs w:val="40"/>
+          <w:lang w:val="en-GB"/>
+          <w14:textOutline w14:w="12700" w14:cap="flat" w14:cmpd="sng" w14:algn="ctr">
+            <w14:solidFill>
+              <w14:schemeClr w14:val="accent1">
+                <w14:lumMod w14:val="75000"/>
+              </w14:schemeClr>
+            </w14:solidFill>
+            <w14:prstDash w14:val="solid"/>
+            <w14:round/>
+          </w14:textOutline>
+        </w:rPr>
+      </w:pPr>
+    </w:p>
+    <w:p>
+      <w:pPr>
+        <w:rPr>
+          <w:rFonts w:asciiTheme="majorHAnsi" w:eastAsiaTheme="majorEastAsia" w:hAnsiTheme="majorHAnsi" w:cstheme="majorBidi"/>
+          <w:b/>
+          <w:i/>
+          <w:color w:val="ED6D4A" w:themeColor="accent1" w:themeTint="99"/>
+          <w:sz w:val="40"/>
+          <w:szCs w:val="40"/>
+          <w:lang w:val="en-GB"/>
+          <w14:textOutline w14:w="12700" w14:cap="flat" w14:cmpd="sng" w14:algn="ctr">
+            <w14:solidFill>
+              <w14:schemeClr w14:val="accent1">
+                <w14:lumMod w14:val="75000"/>
+              </w14:schemeClr>
+            </w14:solidFill>
+            <w14:prstDash w14:val="solid"/>
+            <w14:round/>
+          </w14:textOutline>
+        </w:rPr>
+      </w:pPr>
+    </w:p>
+    <w:p>
+      <w:pPr>
+        <w:rPr>
+          <w:rFonts w:asciiTheme="majorHAnsi" w:eastAsiaTheme="majorEastAsia" w:hAnsiTheme="majorHAnsi" w:cstheme="majorBidi"/>
+          <w:b/>
+          <w:i/>
+          <w:color w:val="ED6D4A" w:themeColor="accent1" w:themeTint="99"/>
+          <w:sz w:val="40"/>
+          <w:szCs w:val="40"/>
+          <w:lang w:val="en-GB"/>
+          <w14:textOutline w14:w="12700" w14:cap="flat" w14:cmpd="sng" w14:algn="ctr">
+            <w14:solidFill>
+              <w14:schemeClr w14:val="accent1">
+                <w14:lumMod w14:val="75000"/>
+              </w14:schemeClr>
+            </w14:solidFill>
+            <w14:prstDash w14:val="solid"/>
+            <w14:round/>
+          </w14:textOutline>
+        </w:rPr>
+      </w:pPr>
+    </w:p>
+    <w:p>
+      <w:pPr>
+        <w:rPr>
+          <w:rFonts w:asciiTheme="majorHAnsi" w:eastAsiaTheme="majorEastAsia" w:hAnsiTheme="majorHAnsi" w:cstheme="majorBidi"/>
+          <w:b/>
+          <w:i/>
+          <w:color w:val="ED6D4A" w:themeColor="accent1" w:themeTint="99"/>
+          <w:sz w:val="40"/>
+          <w:szCs w:val="40"/>
+          <w:lang w:val="en-GB"/>
+          <w14:textOutline w14:w="12700" w14:cap="flat" w14:cmpd="sng" w14:algn="ctr">
+            <w14:solidFill>
+              <w14:schemeClr w14:val="accent1">
+                <w14:lumMod w14:val="75000"/>
+              </w14:schemeClr>
+            </w14:solidFill>
+            <w14:prstDash w14:val="solid"/>
+            <w14:round/>
+          </w14:textOutline>
+        </w:rPr>
+      </w:pPr>
+    </w:p>
+    <w:p>
+      <w:pPr>
+        <w:rPr>
+          <w:rFonts w:asciiTheme="majorHAnsi" w:eastAsiaTheme="majorEastAsia" w:hAnsiTheme="majorHAnsi" w:cstheme="majorBidi"/>
+          <w:b/>
+          <w:i/>
+          <w:color w:val="ED6D4A" w:themeColor="accent1" w:themeTint="99"/>
+          <w:sz w:val="40"/>
+          <w:szCs w:val="40"/>
+          <w:lang w:val="en-GB"/>
+          <w14:textOutline w14:w="12700" w14:cap="flat" w14:cmpd="sng" w14:algn="ctr">
+            <w14:solidFill>
+              <w14:schemeClr w14:val="accent1">
+                <w14:lumMod w14:val="75000"/>
+              </w14:schemeClr>
+            </w14:solidFill>
+            <w14:prstDash w14:val="solid"/>
+            <w14:round/>
+          </w14:textOutline>
+        </w:rPr>
+      </w:pPr>
+    </w:p>
+    <w:p>
+      <w:pPr>
+        <w:rPr>
+          <w:rFonts w:asciiTheme="majorHAnsi" w:eastAsiaTheme="majorEastAsia" w:hAnsiTheme="majorHAnsi" w:cstheme="majorBidi"/>
+          <w:b/>
+          <w:i/>
+          <w:color w:val="ED6D4A" w:themeColor="accent1" w:themeTint="99"/>
+          <w:sz w:val="40"/>
+          <w:szCs w:val="40"/>
+          <w:lang w:val="en-GB"/>
+          <w14:textOutline w14:w="12700" w14:cap="flat" w14:cmpd="sng" w14:algn="ctr">
+            <w14:solidFill>
+              <w14:schemeClr w14:val="accent1">
+                <w14:lumMod w14:val="75000"/>
+              </w14:schemeClr>
+            </w14:solidFill>
+            <w14:prstDash w14:val="solid"/>
+            <w14:round/>
+          </w14:textOutline>
+        </w:rPr>
+      </w:pPr>
+    </w:p>
+    <w:p>
+      <w:pPr>
+        <w:rPr>
+          <w:rFonts w:asciiTheme="majorHAnsi" w:eastAsiaTheme="majorEastAsia" w:hAnsiTheme="majorHAnsi" w:cstheme="majorBidi"/>
+          <w:b/>
+          <w:i/>
+          <w:color w:val="ED6D4A" w:themeColor="accent1" w:themeTint="99"/>
+          <w:sz w:val="40"/>
+          <w:szCs w:val="40"/>
+          <w:lang w:val="en-GB"/>
+          <w14:textOutline w14:w="12700" w14:cap="flat" w14:cmpd="sng" w14:algn="ctr">
+            <w14:solidFill>
+              <w14:schemeClr w14:val="accent1">
+                <w14:lumMod w14:val="75000"/>
+              </w14:schemeClr>
+            </w14:solidFill>
+            <w14:prstDash w14:val="solid"/>
+            <w14:round/>
+          </w14:textOutline>
+        </w:rPr>
+      </w:pPr>
+    </w:p>
+    <w:p>
+      <w:pPr>
+        <w:rPr>
+          <w:rFonts w:asciiTheme="majorHAnsi" w:eastAsiaTheme="majorEastAsia" w:hAnsiTheme="majorHAnsi" w:cstheme="majorBidi"/>
+          <w:b/>
+          <w:i/>
+          <w:color w:val="ED6D4A" w:themeColor="accent1" w:themeTint="99"/>
+          <w:sz w:val="40"/>
+          <w:szCs w:val="40"/>
+          <w:lang w:val="en-GB"/>
+          <w14:textOutline w14:w="12700" w14:cap="flat" w14:cmpd="sng" w14:algn="ctr">
+            <w14:solidFill>
+              <w14:schemeClr w14:val="accent1">
+                <w14:lumMod w14:val="75000"/>
+              </w14:schemeClr>
+            </w14:solidFill>
+            <w14:prstDash w14:val="solid"/>
+            <w14:round/>
+          </w14:textOutline>
+        </w:rPr>
+      </w:pPr>
+    </w:p>
+    <w:p>
+      <w:pPr>
+        <w:rPr>
+          <w:rFonts w:asciiTheme="majorHAnsi" w:eastAsiaTheme="majorEastAsia" w:hAnsiTheme="majorHAnsi" w:cstheme="majorBidi"/>
+          <w:b/>
+          <w:i/>
+          <w:color w:val="ED6D4A" w:themeColor="accent1" w:themeTint="99"/>
+          <w:sz w:val="40"/>
+          <w:szCs w:val="40"/>
+          <w:lang w:val="en-GB"/>
+          <w14:textOutline w14:w="12700" w14:cap="flat" w14:cmpd="sng" w14:algn="ctr">
+            <w14:solidFill>
+              <w14:schemeClr w14:val="accent1">
+                <w14:lumMod w14:val="75000"/>
+              </w14:schemeClr>
+            </w14:solidFill>
+            <w14:prstDash w14:val="solid"/>
+            <w14:round/>
+          </w14:textOutline>
+        </w:rPr>
+      </w:pPr>
+    </w:p>
+    <w:p>
+      <w:pPr>
+        <w:rPr>
+          <w:rFonts w:asciiTheme="majorHAnsi" w:eastAsiaTheme="majorEastAsia" w:hAnsiTheme="majorHAnsi" w:cstheme="majorBidi"/>
+          <w:b/>
+          <w:i/>
+          <w:color w:val="ED6D4A" w:themeColor="accent1" w:themeTint="99"/>
+          <w:sz w:val="40"/>
+          <w:szCs w:val="40"/>
+          <w:lang w:val="en-GB"/>
+          <w14:textOutline w14:w="12700" w14:cap="flat" w14:cmpd="sng" w14:algn="ctr">
+            <w14:solidFill>
+              <w14:schemeClr w14:val="accent1">
+                <w14:lumMod w14:val="75000"/>
+              </w14:schemeClr>
+            </w14:solidFill>
+            <w14:prstDash w14:val="solid"/>
+            <w14:round/>
+          </w14:textOutline>
+        </w:rPr>
+      </w:pPr>
+    </w:p>
+    <w:p>
+      <w:pPr>
+        <w:rPr>
+          <w:rFonts w:asciiTheme="majorHAnsi" w:eastAsiaTheme="majorEastAsia" w:hAnsiTheme="majorHAnsi" w:cstheme="majorBidi"/>
+          <w:b/>
+          <w:i/>
+          <w:color w:val="ED6D4A" w:themeColor="accent1" w:themeTint="99"/>
+          <w:sz w:val="40"/>
+          <w:szCs w:val="40"/>
+          <w:lang w:val="en-GB"/>
+          <w14:textOutline w14:w="12700" w14:cap="flat" w14:cmpd="sng" w14:algn="ctr">
+            <w14:solidFill>
+              <w14:schemeClr w14:val="accent1">
+                <w14:lumMod w14:val="75000"/>
+              </w14:schemeClr>
+            </w14:solidFill>
+            <w14:prstDash w14:val="solid"/>
+            <w14:round/>
+          </w14:textOutline>
+        </w:rPr>
+      </w:pPr>
+    </w:p>
+    <w:p>
+      <w:pPr>
+        <w:rPr>
+          <w:rFonts w:asciiTheme="majorHAnsi" w:eastAsiaTheme="majorEastAsia" w:hAnsiTheme="majorHAnsi" w:cstheme="majorBidi"/>
+          <w:b/>
+          <w:i/>
+          <w:color w:val="ED6D4A" w:themeColor="accent1" w:themeTint="99"/>
+          <w:sz w:val="40"/>
+          <w:szCs w:val="40"/>
+          <w:lang w:val="en-GB"/>
+          <w14:textOutline w14:w="12700" w14:cap="flat" w14:cmpd="sng" w14:algn="ctr">
+            <w14:solidFill>
+              <w14:schemeClr w14:val="accent1">
+                <w14:lumMod w14:val="75000"/>
+              </w14:schemeClr>
+            </w14:solidFill>
+            <w14:prstDash w14:val="solid"/>
+            <w14:round/>
+          </w14:textOutline>
+        </w:rPr>
+      </w:pPr>
+    </w:p>
+    <w:p>
+      <w:pPr>
+        <w:rPr>
+          <w:rFonts w:asciiTheme="majorHAnsi" w:eastAsiaTheme="majorEastAsia" w:hAnsiTheme="majorHAnsi" w:cstheme="majorBidi"/>
+          <w:b/>
+          <w:i/>
+          <w:color w:val="ED6D4A" w:themeColor="accent1" w:themeTint="99"/>
+          <w:sz w:val="40"/>
+          <w:szCs w:val="40"/>
+          <w:lang w:val="en-GB"/>
+          <w14:textOutline w14:w="12700" w14:cap="flat" w14:cmpd="sng" w14:algn="ctr">
+            <w14:solidFill>
+              <w14:schemeClr w14:val="accent1">
+                <w14:lumMod w14:val="75000"/>
+              </w14:schemeClr>
+            </w14:solidFill>
+            <w14:prstDash w14:val="solid"/>
+            <w14:round/>
+          </w14:textOutline>
+        </w:rPr>
+      </w:pPr>
+    </w:p>
+    <w:p>
+      <w:pPr>
+        <w:rPr>
+          <w:rFonts w:asciiTheme="majorHAnsi" w:eastAsiaTheme="majorEastAsia" w:hAnsiTheme="majorHAnsi" w:cstheme="majorBidi"/>
+          <w:b/>
+          <w:i/>
+          <w:color w:val="ED6D4A" w:themeColor="accent1" w:themeTint="99"/>
+          <w:sz w:val="40"/>
+          <w:szCs w:val="40"/>
+          <w:lang w:val="en-GB"/>
+          <w14:textOutline w14:w="12700" w14:cap="flat" w14:cmpd="sng" w14:algn="ctr">
+            <w14:solidFill>
+              <w14:schemeClr w14:val="accent1">
+                <w14:lumMod w14:val="75000"/>
+              </w14:schemeClr>
+            </w14:solidFill>
+            <w14:prstDash w14:val="solid"/>
+            <w14:round/>
+          </w14:textOutline>
+        </w:rPr>
+      </w:pPr>
+    </w:p>
+    <w:p>
+      <w:pPr>
+        <w:rPr>
+          <w:rFonts w:asciiTheme="majorHAnsi" w:eastAsiaTheme="majorEastAsia" w:hAnsiTheme="majorHAnsi" w:cstheme="majorBidi"/>
+          <w:b/>
+          <w:i/>
+          <w:color w:val="ED6D4A" w:themeColor="accent1" w:themeTint="99"/>
+          <w:sz w:val="40"/>
+          <w:szCs w:val="40"/>
+          <w:lang w:val="en-GB"/>
+          <w14:textOutline w14:w="12700" w14:cap="flat" w14:cmpd="sng" w14:algn="ctr">
+            <w14:solidFill>
+              <w14:schemeClr w14:val="accent1">
+                <w14:lumMod w14:val="75000"/>
+              </w14:schemeClr>
+            </w14:solidFill>
+            <w14:prstDash w14:val="solid"/>
+            <w14:round/>
+          </w14:textOutline>
+        </w:rPr>
+      </w:pPr>
+    </w:p>
+    <w:p>
+      <w:pPr>
+        <w:rPr>
+          <w:rFonts w:asciiTheme="majorHAnsi" w:eastAsiaTheme="majorEastAsia" w:hAnsiTheme="majorHAnsi" w:cstheme="majorBidi"/>
+          <w:b/>
+          <w:i/>
+          <w:color w:val="ED6D4A" w:themeColor="accent1" w:themeTint="99"/>
+          <w:sz w:val="40"/>
+          <w:szCs w:val="40"/>
+          <w:lang w:val="en-GB"/>
+          <w14:textOutline w14:w="12700" w14:cap="flat" w14:cmpd="sng" w14:algn="ctr">
+            <w14:solidFill>
+              <w14:schemeClr w14:val="accent1">
+                <w14:lumMod w14:val="75000"/>
+              </w14:schemeClr>
+            </w14:solidFill>
+            <w14:prstDash w14:val="solid"/>
+            <w14:round/>
+          </w14:textOutline>
+        </w:rPr>
+      </w:pPr>
+    </w:p>
+    <w:p>
+      <w:pPr>
+        <w:rPr>
+          <w:rFonts w:asciiTheme="majorHAnsi" w:eastAsiaTheme="majorEastAsia" w:hAnsiTheme="majorHAnsi" w:cstheme="majorBidi"/>
+          <w:b/>
+          <w:i/>
+          <w:color w:val="ED6D4A" w:themeColor="accent1" w:themeTint="99"/>
+          <w:sz w:val="50"/>
+          <w:szCs w:val="50"/>
+          <w14:textOutline w14:w="12700" w14:cap="flat" w14:cmpd="sng" w14:algn="ctr">
+            <w14:solidFill>
+              <w14:schemeClr w14:val="accent1">
+                <w14:lumMod w14:val="75000"/>
+              </w14:schemeClr>
+            </w14:solidFill>
+            <w14:prstDash w14:val="solid"/>
+            <w14:round/>
+          </w14:textOutline>
+        </w:rPr>
+      </w:pPr>
+      <w:r>
+        <w:rPr>
+          <w:rFonts w:asciiTheme="majorHAnsi" w:eastAsiaTheme="majorEastAsia" w:hAnsiTheme="majorHAnsi" w:cstheme="majorBidi"/>
+          <w:b/>
+          <w:i/>
+          <w:color w:val="ED6D4A" w:themeColor="accent1" w:themeTint="99"/>
+          <w:sz w:val="50"/>
+          <w:szCs w:val="50"/>
+          <w14:textOutline w14:w="12700" w14:cap="flat" w14:cmpd="sng" w14:algn="ctr">
+            <w14:solidFill>
+              <w14:schemeClr w14:val="accent1">
+                <w14:lumMod w14:val="75000"/>
+              </w14:schemeClr>
+            </w14:solidFill>
+            <w14:prstDash w14:val="solid"/>
+            <w14:round/>
+          </w14:textOutline>
+        </w:rPr>
+        <w:lastRenderedPageBreak/>
+        <w:t>Modello dell’architettura software</w:t>
+      </w:r>
+    </w:p>
+    <w:p>
+      <w:pPr>
+        <w:rPr>
+          <w:b/>
+          <w:color w:val="FF0000"/>
+          <w:sz w:val="24"/>
+          <w:szCs w:val="24"/>
+        </w:rPr>
+      </w:pPr>
+      <w:r>
+        <w:rPr>
+          <w:rFonts w:eastAsiaTheme="majorEastAsia"/>
+          <w:b/>
+          <w:noProof/>
+          <w:color w:val="FF0000"/>
+          <w:sz w:val="24"/>
+          <w:szCs w:val="24"/>
+        </w:rPr>
+        <w:drawing>
+          <wp:anchor distT="0" distB="0" distL="114300" distR="114300" simplePos="0" relativeHeight="251679744" behindDoc="0" locked="0" layoutInCell="1" allowOverlap="1" wp14:anchorId="452FADE8" wp14:editId="5DE4FC38">
+            <wp:simplePos x="0" y="0"/>
+            <wp:positionH relativeFrom="column">
+              <wp:posOffset>-731520</wp:posOffset>
+            </wp:positionH>
+            <wp:positionV relativeFrom="paragraph">
+              <wp:posOffset>302895</wp:posOffset>
+            </wp:positionV>
+            <wp:extent cx="6751320" cy="8268335"/>
+            <wp:effectExtent l="0" t="0" r="0" b="0"/>
+            <wp:wrapNone/>
+            <wp:docPr id="81" name="Immagine 81"/>
+            <wp:cNvGraphicFramePr>
+              <a:graphicFrameLocks xmlns:a="http://schemas.openxmlformats.org/drawingml/2006/main" noChangeAspect="1"/>
+            </wp:cNvGraphicFramePr>
+            <a:graphic xmlns:a="http://schemas.openxmlformats.org/drawingml/2006/main">
+              <a:graphicData uri="http://schemas.openxmlformats.org/drawingml/2006/picture">
+                <pic:pic xmlns:pic="http://schemas.openxmlformats.org/drawingml/2006/picture">
+                  <pic:nvPicPr>
+                    <pic:cNvPr id="81" name="2.1.jpg"/>
+                    <pic:cNvPicPr/>
+                  </pic:nvPicPr>
+                  <pic:blipFill>
+                    <a:blip r:embed="rId13" cstate="print">
+                      <a:extLst>
+                        <a:ext uri="{28A0092B-C50C-407E-A947-70E740481C1C}">
+                          <a14:useLocalDpi xmlns:a14="http://schemas.microsoft.com/office/drawing/2010/main" val="0"/>
+                        </a:ext>
+                      </a:extLst>
+                    </a:blip>
+                    <a:stretch>
+                      <a:fillRect/>
+                    </a:stretch>
+                  </pic:blipFill>
+                  <pic:spPr>
+                    <a:xfrm>
+                      <a:off x="0" y="0"/>
+                      <a:ext cx="6751320" cy="8268335"/>
+                    </a:xfrm>
+                    <a:prstGeom prst="rect">
+                      <a:avLst/>
+                    </a:prstGeom>
+                  </pic:spPr>
+                </pic:pic>
+              </a:graphicData>
+            </a:graphic>
+            <wp14:sizeRelH relativeFrom="margin">
+              <wp14:pctWidth>0</wp14:pctWidth>
+            </wp14:sizeRelH>
+          </wp:anchor>
+        </w:drawing>
+      </w:r>
+      <w:r>
+        <w:rPr>
+          <w:b/>
+          <w:color w:val="FF0000"/>
+          <w:sz w:val="24"/>
+          <w:szCs w:val="24"/>
+        </w:rPr>
+        <w:t>(da modific</w:t>
+      </w:r>
+      <w:r>
+        <w:rPr>
+          <w:b/>
+          <w:color w:val="FF0000"/>
+          <w:sz w:val="24"/>
+          <w:szCs w:val="24"/>
+        </w:rPr>
+        <w:t xml:space="preserve">are con Figura </w:t>
+      </w:r>
+      <w:r>
+        <w:rPr>
+          <w:b/>
+          <w:color w:val="FF0000"/>
+          <w:sz w:val="24"/>
+          <w:szCs w:val="24"/>
+        </w:rPr>
+        <w:t>2</w:t>
+      </w:r>
+      <w:r>
+        <w:rPr>
+          <w:b/>
+          <w:color w:val="FF0000"/>
+          <w:sz w:val="24"/>
+          <w:szCs w:val="24"/>
+        </w:rPr>
+        <w:t xml:space="preserve"> nella cartella immagini corrette)</w:t>
+      </w:r>
+    </w:p>
+    <w:p>
+      <w:pPr>
+        <w:rPr>
+          <w:b/>
+          <w:color w:val="FF0000"/>
+          <w:sz w:val="24"/>
+          <w:szCs w:val="24"/>
+        </w:rPr>
+      </w:pPr>
+    </w:p>
+    <w:p>
+      <w:pPr>
+        <w:rPr>
+          <w:b/>
+          <w:color w:val="FF0000"/>
+          <w:sz w:val="24"/>
+          <w:szCs w:val="24"/>
+        </w:rPr>
+      </w:pPr>
+    </w:p>
+    <w:p>
+      <w:pPr>
+        <w:rPr>
+          <w:b/>
+          <w:color w:val="FF0000"/>
+          <w:sz w:val="24"/>
+          <w:szCs w:val="24"/>
+        </w:rPr>
+      </w:pPr>
+    </w:p>
+    <w:p>
+      <w:pPr>
+        <w:rPr>
+          <w:b/>
+          <w:color w:val="FF0000"/>
+          <w:sz w:val="24"/>
+          <w:szCs w:val="24"/>
+        </w:rPr>
+      </w:pPr>
+    </w:p>
+    <w:p>
+      <w:pPr>
+        <w:rPr>
+          <w:b/>
+          <w:color w:val="FF0000"/>
+          <w:sz w:val="24"/>
+          <w:szCs w:val="24"/>
+        </w:rPr>
+      </w:pPr>
+    </w:p>
+    <w:p>
+      <w:pPr>
+        <w:rPr>
+          <w:b/>
+          <w:color w:val="FF0000"/>
+          <w:sz w:val="24"/>
+          <w:szCs w:val="24"/>
+        </w:rPr>
+      </w:pPr>
+    </w:p>
+    <w:p>
+      <w:pPr>
+        <w:rPr>
+          <w:b/>
+          <w:color w:val="FF0000"/>
+          <w:sz w:val="24"/>
+          <w:szCs w:val="24"/>
+        </w:rPr>
+      </w:pPr>
+    </w:p>
+    <w:p>
+      <w:pPr>
+        <w:rPr>
+          <w:b/>
+          <w:color w:val="FF0000"/>
+          <w:sz w:val="24"/>
+          <w:szCs w:val="24"/>
+        </w:rPr>
+      </w:pPr>
+    </w:p>
+    <w:p>
+      <w:pPr>
+        <w:rPr>
+          <w:b/>
+          <w:color w:val="FF0000"/>
+          <w:sz w:val="24"/>
+          <w:szCs w:val="24"/>
+        </w:rPr>
+      </w:pPr>
+    </w:p>
+    <w:p>
+      <w:pPr>
+        <w:rPr>
+          <w:b/>
+          <w:color w:val="FF0000"/>
+          <w:sz w:val="24"/>
+          <w:szCs w:val="24"/>
+        </w:rPr>
+      </w:pPr>
+    </w:p>
+    <w:p>
+      <w:pPr>
+        <w:rPr>
+          <w:b/>
+          <w:color w:val="FF0000"/>
+          <w:sz w:val="24"/>
+          <w:szCs w:val="24"/>
+        </w:rPr>
+      </w:pPr>
+    </w:p>
+    <w:p>
+      <w:pPr>
+        <w:rPr>
+          <w:b/>
+          <w:color w:val="FF0000"/>
+          <w:sz w:val="24"/>
+          <w:szCs w:val="24"/>
+        </w:rPr>
+      </w:pPr>
+    </w:p>
+    <w:p>
+      <w:pPr>
+        <w:rPr>
+          <w:b/>
+          <w:color w:val="FF0000"/>
+          <w:sz w:val="24"/>
+          <w:szCs w:val="24"/>
+        </w:rPr>
+      </w:pPr>
+    </w:p>
+    <w:p>
+      <w:pPr>
+        <w:rPr>
+          <w:b/>
+          <w:color w:val="FF0000"/>
+          <w:sz w:val="24"/>
+          <w:szCs w:val="24"/>
+        </w:rPr>
+      </w:pPr>
+    </w:p>
+    <w:p>
+      <w:pPr>
+        <w:rPr>
+          <w:b/>
+          <w:color w:val="FF0000"/>
+          <w:sz w:val="24"/>
+          <w:szCs w:val="24"/>
+        </w:rPr>
+      </w:pPr>
+    </w:p>
+    <w:p>
+      <w:pPr>
+        <w:rPr>
+          <w:b/>
+          <w:color w:val="FF0000"/>
+          <w:sz w:val="24"/>
+          <w:szCs w:val="24"/>
+        </w:rPr>
+      </w:pPr>
+    </w:p>
+    <w:p>
+      <w:pPr>
+        <w:rPr>
+          <w:b/>
+          <w:color w:val="FF0000"/>
+          <w:sz w:val="24"/>
+          <w:szCs w:val="24"/>
+        </w:rPr>
+      </w:pPr>
+    </w:p>
+    <w:p>
+      <w:pPr>
+        <w:rPr>
+          <w:b/>
+          <w:color w:val="FF0000"/>
+          <w:sz w:val="24"/>
+          <w:szCs w:val="24"/>
+        </w:rPr>
+      </w:pPr>
+    </w:p>
+    <w:p>
+      <w:pPr>
+        <w:rPr>
+          <w:b/>
+          <w:color w:val="FF0000"/>
+          <w:sz w:val="24"/>
+          <w:szCs w:val="24"/>
+        </w:rPr>
+      </w:pPr>
+    </w:p>
+    <w:p>
+      <w:pPr>
+        <w:rPr>
+          <w:b/>
+          <w:color w:val="FF0000"/>
+          <w:sz w:val="24"/>
+          <w:szCs w:val="24"/>
+        </w:rPr>
+      </w:pPr>
+    </w:p>
+    <w:p>
+      <w:pPr>
+        <w:rPr>
+          <w:b/>
+          <w:color w:val="FF0000"/>
+          <w:sz w:val="24"/>
+          <w:szCs w:val="24"/>
+        </w:rPr>
+      </w:pPr>
+    </w:p>
+    <w:p>
+      <w:pPr>
+        <w:rPr>
+          <w:b/>
+          <w:color w:val="FF0000"/>
+          <w:sz w:val="24"/>
+          <w:szCs w:val="24"/>
+        </w:rPr>
+      </w:pPr>
+    </w:p>
+    <w:p>
+      <w:pPr>
+        <w:rPr>
+          <w:b/>
+          <w:color w:val="FF0000"/>
+          <w:sz w:val="24"/>
+          <w:szCs w:val="24"/>
+        </w:rPr>
+      </w:pPr>
+    </w:p>
+    <w:p>
+      <w:pPr>
+        <w:rPr>
+          <w:b/>
+          <w:color w:val="FF0000"/>
+          <w:sz w:val="24"/>
+          <w:szCs w:val="24"/>
+        </w:rPr>
+      </w:pPr>
+    </w:p>
+    <w:p>
+      <w:pPr>
+        <w:rPr>
+          <w:b/>
+          <w:color w:val="FF0000"/>
+          <w:sz w:val="24"/>
+          <w:szCs w:val="24"/>
+        </w:rPr>
+      </w:pPr>
+    </w:p>
+    <w:p>
+      <w:pPr>
+        <w:rPr>
+          <w:b/>
+          <w:color w:val="FF0000"/>
+          <w:sz w:val="24"/>
+          <w:szCs w:val="24"/>
+        </w:rPr>
+      </w:pPr>
+    </w:p>
+    <w:p>
+      <w:pPr>
+        <w:rPr>
+          <w:b/>
+          <w:color w:val="FF0000"/>
+          <w:sz w:val="24"/>
+          <w:szCs w:val="24"/>
+        </w:rPr>
+      </w:pPr>
+    </w:p>
+    <w:p>
+      <w:pPr>
+        <w:rPr>
+          <w:rFonts w:asciiTheme="majorHAnsi" w:eastAsiaTheme="majorEastAsia" w:hAnsiTheme="majorHAnsi" w:cstheme="majorBidi"/>
+          <w:b/>
+          <w:i/>
+          <w:color w:val="ED6D4A" w:themeColor="accent1" w:themeTint="99"/>
+          <w:sz w:val="56"/>
+          <w:szCs w:val="56"/>
+          <w14:textOutline w14:w="12700" w14:cap="flat" w14:cmpd="sng" w14:algn="ctr">
+            <w14:solidFill>
+              <w14:schemeClr w14:val="accent1">
+                <w14:lumMod w14:val="75000"/>
+              </w14:schemeClr>
+            </w14:solidFill>
+            <w14:prstDash w14:val="solid"/>
+            <w14:round/>
+          </w14:textOutline>
+        </w:rPr>
+      </w:pPr>
+      <w:r>
+        <w:rPr>
+          <w:rFonts w:asciiTheme="majorHAnsi" w:eastAsiaTheme="majorEastAsia" w:hAnsiTheme="majorHAnsi" w:cstheme="majorBidi"/>
+          <w:b/>
+          <w:i/>
+          <w:color w:val="ED6D4A" w:themeColor="accent1" w:themeTint="99"/>
+          <w:sz w:val="56"/>
+          <w:szCs w:val="56"/>
+          <w14:textOutline w14:w="12700" w14:cap="flat" w14:cmpd="sng" w14:algn="ctr">
+            <w14:solidFill>
+              <w14:schemeClr w14:val="accent1">
+                <w14:lumMod w14:val="75000"/>
+              </w14:schemeClr>
+            </w14:solidFill>
+            <w14:prstDash w14:val="solid"/>
+            <w14:round/>
+          </w14:textOutline>
+        </w:rPr>
+        <w:t>Descrizione dell’architettura</w:t>
+      </w:r>
+    </w:p>
+    <w:p>
+      <w:pPr>
+        <w:rPr>
+          <w:rFonts w:asciiTheme="majorHAnsi" w:eastAsiaTheme="majorEastAsia" w:hAnsiTheme="majorHAnsi" w:cstheme="majorBidi"/>
+          <w:b/>
+          <w:i/>
+          <w:color w:val="ED6D4A" w:themeColor="accent1" w:themeTint="99"/>
+          <w:sz w:val="56"/>
+          <w:szCs w:val="56"/>
+          <w14:textOutline w14:w="12700" w14:cap="flat" w14:cmpd="sng" w14:algn="ctr">
+            <w14:solidFill>
+              <w14:schemeClr w14:val="accent1">
+                <w14:lumMod w14:val="75000"/>
+              </w14:schemeClr>
+            </w14:solidFill>
+            <w14:prstDash w14:val="solid"/>
+            <w14:round/>
+          </w14:textOutline>
+        </w:rPr>
+      </w:pPr>
+      <w:r>
+        <w:rPr>
+          <w:rFonts w:eastAsiaTheme="majorEastAsia"/>
+          <w:b/>
+          <w:color w:val="FF0000"/>
+          <w:sz w:val="24"/>
+          <w:szCs w:val="24"/>
+        </w:rPr>
+        <w:t>(da rivedere)</w:t>
+      </w:r>
+    </w:p>
+    <w:p>
+      <w:pPr>
+        <w:jc w:val="both"/>
+        <w:rPr>
+          <w:rFonts w:ascii="Times New Roman" w:hAnsi="Times New Roman"/>
+          <w:sz w:val="32"/>
+          <w:szCs w:val="32"/>
+        </w:rPr>
+      </w:pPr>
+      <w:r>
+        <w:rPr>
+          <w:rFonts w:ascii="Times New Roman" w:hAnsi="Times New Roman"/>
+          <w:sz w:val="32"/>
+          <w:szCs w:val="32"/>
+        </w:rPr>
+        <w:t xml:space="preserve">La componente “Library” è suddivisa in </w:t>
+      </w:r>
+      <w:proofErr w:type="gramStart"/>
+      <w:r>
+        <w:rPr>
+          <w:rFonts w:ascii="Times New Roman" w:hAnsi="Times New Roman"/>
+          <w:sz w:val="32"/>
+          <w:szCs w:val="32"/>
+        </w:rPr>
+        <w:t>diverse sottocomponenti</w:t>
+      </w:r>
+      <w:proofErr w:type="gramEnd"/>
+      <w:r>
+        <w:rPr>
+          <w:rFonts w:ascii="Times New Roman" w:hAnsi="Times New Roman"/>
+          <w:sz w:val="32"/>
+          <w:szCs w:val="32"/>
+        </w:rPr>
+        <w:t>:</w:t>
+      </w:r>
+    </w:p>
+    <w:p>
+      <w:pPr>
+        <w:pStyle w:val="Paragrafoelenco"/>
+        <w:numPr>
+          <w:ilvl w:val="0"/>
+          <w:numId w:val="36"/>
+        </w:numPr>
+        <w:autoSpaceDN w:val="0"/>
+        <w:spacing w:line="240" w:lineRule="auto"/>
+        <w:contextualSpacing w:val="0"/>
+        <w:jc w:val="both"/>
+        <w:rPr>
+          <w:rFonts w:ascii="Times New Roman" w:hAnsi="Times New Roman"/>
+          <w:sz w:val="32"/>
+          <w:szCs w:val="32"/>
+        </w:rPr>
+      </w:pPr>
+      <w:r>
+        <w:rPr>
+          <w:rFonts w:ascii="Times New Roman" w:hAnsi="Times New Roman"/>
+          <w:sz w:val="32"/>
+          <w:szCs w:val="32"/>
+        </w:rPr>
+        <w:t>Presentation</w:t>
+      </w:r>
+    </w:p>
+    <w:p>
+      <w:pPr>
+        <w:pStyle w:val="Paragrafoelenco"/>
+        <w:numPr>
+          <w:ilvl w:val="0"/>
+          <w:numId w:val="36"/>
+        </w:numPr>
+        <w:autoSpaceDN w:val="0"/>
+        <w:spacing w:line="240" w:lineRule="auto"/>
+        <w:contextualSpacing w:val="0"/>
+        <w:jc w:val="both"/>
+        <w:rPr>
+          <w:rFonts w:ascii="Times New Roman" w:hAnsi="Times New Roman"/>
+          <w:sz w:val="32"/>
+          <w:szCs w:val="32"/>
+        </w:rPr>
+      </w:pPr>
+      <w:r>
+        <w:rPr>
+          <w:rFonts w:ascii="Times New Roman" w:hAnsi="Times New Roman"/>
+          <w:sz w:val="32"/>
+          <w:szCs w:val="32"/>
+        </w:rPr>
+        <w:t>View</w:t>
+      </w:r>
+    </w:p>
+    <w:p>
+      <w:pPr>
+        <w:pStyle w:val="Paragrafoelenco"/>
+        <w:numPr>
+          <w:ilvl w:val="0"/>
+          <w:numId w:val="36"/>
+        </w:numPr>
+        <w:autoSpaceDN w:val="0"/>
+        <w:spacing w:line="240" w:lineRule="auto"/>
+        <w:contextualSpacing w:val="0"/>
+        <w:jc w:val="both"/>
+        <w:rPr>
+          <w:rFonts w:ascii="Times New Roman" w:hAnsi="Times New Roman"/>
+          <w:sz w:val="32"/>
+          <w:szCs w:val="32"/>
+        </w:rPr>
+      </w:pPr>
+      <w:r>
+        <w:rPr>
+          <w:rFonts w:ascii="Times New Roman" w:hAnsi="Times New Roman"/>
+          <w:sz w:val="32"/>
+          <w:szCs w:val="32"/>
+        </w:rPr>
+        <w:t>Controller</w:t>
+      </w:r>
+    </w:p>
+    <w:p>
+      <w:pPr>
+        <w:pStyle w:val="Paragrafoelenco"/>
+        <w:numPr>
+          <w:ilvl w:val="0"/>
+          <w:numId w:val="36"/>
+        </w:numPr>
+        <w:autoSpaceDN w:val="0"/>
+        <w:spacing w:line="240" w:lineRule="auto"/>
+        <w:contextualSpacing w:val="0"/>
+        <w:jc w:val="both"/>
+        <w:rPr>
+          <w:rFonts w:ascii="Times New Roman" w:hAnsi="Times New Roman"/>
+          <w:sz w:val="32"/>
+          <w:szCs w:val="32"/>
+        </w:rPr>
+      </w:pPr>
+      <w:r>
+        <w:rPr>
+          <w:rFonts w:ascii="Times New Roman" w:hAnsi="Times New Roman"/>
+          <w:sz w:val="32"/>
+          <w:szCs w:val="32"/>
+        </w:rPr>
+        <w:t>Business</w:t>
+      </w:r>
+    </w:p>
+    <w:p>
+      <w:pPr>
+        <w:pStyle w:val="Paragrafoelenco"/>
+        <w:numPr>
+          <w:ilvl w:val="0"/>
+          <w:numId w:val="36"/>
+        </w:numPr>
+        <w:autoSpaceDN w:val="0"/>
+        <w:spacing w:line="240" w:lineRule="auto"/>
+        <w:contextualSpacing w:val="0"/>
+        <w:jc w:val="both"/>
+        <w:rPr>
+          <w:rFonts w:ascii="Times New Roman" w:hAnsi="Times New Roman"/>
+          <w:sz w:val="32"/>
+          <w:szCs w:val="32"/>
+        </w:rPr>
+      </w:pPr>
+      <w:proofErr w:type="spellStart"/>
+      <w:r>
+        <w:rPr>
+          <w:rFonts w:ascii="Times New Roman" w:hAnsi="Times New Roman"/>
+          <w:sz w:val="32"/>
+          <w:szCs w:val="32"/>
+        </w:rPr>
+        <w:t>Dao</w:t>
+      </w:r>
+      <w:proofErr w:type="spellEnd"/>
+    </w:p>
+    <w:p>
+      <w:pPr>
+        <w:pStyle w:val="Paragrafoelenco"/>
+        <w:numPr>
+          <w:ilvl w:val="0"/>
+          <w:numId w:val="36"/>
+        </w:numPr>
+        <w:autoSpaceDN w:val="0"/>
+        <w:spacing w:line="240" w:lineRule="auto"/>
+        <w:contextualSpacing w:val="0"/>
+        <w:jc w:val="both"/>
+        <w:rPr>
+          <w:rFonts w:ascii="Times New Roman" w:hAnsi="Times New Roman"/>
+          <w:sz w:val="32"/>
+          <w:szCs w:val="32"/>
+        </w:rPr>
+      </w:pPr>
+      <w:r>
+        <w:rPr>
+          <w:rFonts w:ascii="Times New Roman" w:hAnsi="Times New Roman"/>
+          <w:sz w:val="32"/>
+          <w:szCs w:val="32"/>
+        </w:rPr>
+        <w:t>Database</w:t>
+      </w:r>
+    </w:p>
+    <w:p>
+      <w:pPr>
+        <w:jc w:val="both"/>
+        <w:rPr>
+          <w:rFonts w:ascii="Times New Roman" w:hAnsi="Times New Roman"/>
+          <w:sz w:val="32"/>
+          <w:szCs w:val="32"/>
+        </w:rPr>
+      </w:pPr>
+      <w:r>
+        <w:rPr>
+          <w:rFonts w:ascii="Times New Roman" w:hAnsi="Times New Roman"/>
+          <w:sz w:val="32"/>
+          <w:szCs w:val="32"/>
+        </w:rPr>
+        <w:t>La componente “Presentation” contiene l’interfaccia grafica del sistema.  La componente “Controller” gestisce le operazioni eseguibili del sistema e comunica con “Presentation” attraverso la componente “View”. La componente “Business” si occupa della manipolazione dei dati (che hanno forma di oggetti), ai quali viene assicurata la persistenza attraverso la componente “Database”, al di fuori del sistema. Le varie funzioni per interfacciarsi con i dati del database vengono svolte all’interno della componente “</w:t>
+      </w:r>
+      <w:proofErr w:type="spellStart"/>
+      <w:r>
+        <w:rPr>
+          <w:rFonts w:ascii="Times New Roman" w:hAnsi="Times New Roman"/>
+          <w:sz w:val="32"/>
+          <w:szCs w:val="32"/>
+        </w:rPr>
+        <w:t>Dao</w:t>
+      </w:r>
+      <w:proofErr w:type="spellEnd"/>
+      <w:r>
+        <w:rPr>
+          <w:rFonts w:ascii="Times New Roman" w:hAnsi="Times New Roman"/>
+          <w:sz w:val="32"/>
+          <w:szCs w:val="32"/>
+        </w:rPr>
+        <w:t xml:space="preserve">”.                                </w:t>
+      </w:r>
+    </w:p>
+    <w:p>
+      <w:pPr>
+        <w:rPr>
+          <w:b/>
+          <w:color w:val="FF0000"/>
+          <w:sz w:val="24"/>
+          <w:szCs w:val="24"/>
+        </w:rPr>
+      </w:pPr>
+    </w:p>
+    <w:p>
+      <w:pPr>
+        <w:rPr>
+          <w:rFonts w:asciiTheme="majorHAnsi" w:eastAsiaTheme="majorEastAsia" w:hAnsiTheme="majorHAnsi" w:cstheme="majorBidi"/>
+          <w:b/>
+          <w:i/>
+          <w:color w:val="ED6D4A" w:themeColor="accent1" w:themeTint="99"/>
+          <w:sz w:val="34"/>
+          <w:szCs w:val="34"/>
+          <w14:textOutline w14:w="12700" w14:cap="flat" w14:cmpd="sng" w14:algn="ctr">
+            <w14:solidFill>
+              <w14:schemeClr w14:val="accent1">
+                <w14:lumMod w14:val="75000"/>
+              </w14:schemeClr>
+            </w14:solidFill>
+            <w14:prstDash w14:val="solid"/>
+            <w14:round/>
+          </w14:textOutline>
+        </w:rPr>
+      </w:pPr>
+      <w:r>
+        <w:rPr>
+          <w:rFonts w:asciiTheme="majorHAnsi" w:eastAsiaTheme="majorEastAsia" w:hAnsiTheme="majorHAnsi" w:cstheme="majorBidi"/>
+          <w:b/>
+          <w:i/>
+          <w:color w:val="ED6D4A" w:themeColor="accent1" w:themeTint="99"/>
+          <w:sz w:val="34"/>
+          <w:szCs w:val="34"/>
+          <w14:textOutline w14:w="12700" w14:cap="flat" w14:cmpd="sng" w14:algn="ctr">
+            <w14:solidFill>
+              <w14:schemeClr w14:val="accent1">
+                <w14:lumMod w14:val="75000"/>
+              </w14:schemeClr>
+            </w14:solidFill>
+            <w14:prstDash w14:val="solid"/>
+            <w14:round/>
+          </w14:textOutline>
+        </w:rPr>
+        <w:t>Descrizione dell</w:t>
+      </w:r>
+      <w:r>
+        <w:rPr>
+          <w:rFonts w:asciiTheme="majorHAnsi" w:eastAsiaTheme="majorEastAsia" w:hAnsiTheme="majorHAnsi" w:cstheme="majorBidi"/>
+          <w:b/>
+          <w:i/>
+          <w:color w:val="ED6D4A" w:themeColor="accent1" w:themeTint="99"/>
+          <w:sz w:val="34"/>
+          <w:szCs w:val="34"/>
+          <w14:textOutline w14:w="12700" w14:cap="flat" w14:cmpd="sng" w14:algn="ctr">
+            <w14:solidFill>
+              <w14:schemeClr w14:val="accent1">
+                <w14:lumMod w14:val="75000"/>
+              </w14:schemeClr>
+            </w14:solidFill>
+            <w14:prstDash w14:val="solid"/>
+            <w14:round/>
+          </w14:textOutline>
+        </w:rPr>
+        <w:t>e scelte e delle strategie adottate</w:t>
+      </w:r>
+    </w:p>
+    <w:p>
+      <w:pPr>
+        <w:rPr>
+          <w:b/>
+          <w:color w:val="FF0000"/>
+          <w:sz w:val="24"/>
+          <w:szCs w:val="24"/>
+        </w:rPr>
+      </w:pPr>
+      <w:r>
+        <w:rPr>
+          <w:rFonts w:eastAsiaTheme="majorEastAsia"/>
+          <w:b/>
+          <w:color w:val="FF0000"/>
+          <w:sz w:val="24"/>
+          <w:szCs w:val="24"/>
+        </w:rPr>
+        <w:t>(da rivedere)</w:t>
+      </w:r>
+      <w:bookmarkStart w:id="0" w:name="_GoBack"/>
+      <w:bookmarkEnd w:id="0"/>
+    </w:p>
+    <w:p>
+      <w:pPr>
+        <w:spacing w:after="0"/>
+        <w:jc w:val="both"/>
+        <w:rPr>
+          <w:rFonts w:ascii="Times New Roman" w:hAnsi="Times New Roman"/>
+          <w:sz w:val="32"/>
+          <w:szCs w:val="32"/>
+        </w:rPr>
+      </w:pPr>
+      <w:r>
+        <w:rPr>
+          <w:rFonts w:ascii="Times New Roman" w:hAnsi="Times New Roman"/>
+          <w:sz w:val="32"/>
+          <w:szCs w:val="32"/>
+        </w:rPr>
+        <w:t xml:space="preserve">Per interfacciarsi con i dati l’architettura del sistema segue il pattern DAO, mentre per la suddivisione della logica segue il pattern MVC: </w:t>
+      </w:r>
+    </w:p>
+    <w:p>
+      <w:pPr>
+        <w:pStyle w:val="Paragrafoelenco"/>
+        <w:numPr>
+          <w:ilvl w:val="0"/>
+          <w:numId w:val="37"/>
+        </w:numPr>
+        <w:suppressAutoHyphens/>
+        <w:autoSpaceDN w:val="0"/>
+        <w:spacing w:after="0" w:line="240" w:lineRule="auto"/>
+        <w:contextualSpacing w:val="0"/>
+        <w:jc w:val="both"/>
+        <w:textAlignment w:val="baseline"/>
+        <w:rPr>
+          <w:rFonts w:ascii="Times New Roman" w:hAnsi="Times New Roman"/>
+          <w:sz w:val="32"/>
+          <w:szCs w:val="32"/>
+        </w:rPr>
+      </w:pPr>
+      <w:r>
+        <w:rPr>
+          <w:rFonts w:ascii="Times New Roman" w:hAnsi="Times New Roman"/>
+          <w:sz w:val="32"/>
+          <w:szCs w:val="32"/>
+        </w:rPr>
+        <w:t>Model: Business, ossia gestione dei dati</w:t>
+      </w:r>
+    </w:p>
+    <w:p>
+      <w:pPr>
+        <w:pStyle w:val="Paragrafoelenco"/>
+        <w:numPr>
+          <w:ilvl w:val="0"/>
+          <w:numId w:val="37"/>
+        </w:numPr>
+        <w:suppressAutoHyphens/>
+        <w:autoSpaceDN w:val="0"/>
+        <w:spacing w:after="0" w:line="240" w:lineRule="auto"/>
+        <w:contextualSpacing w:val="0"/>
+        <w:jc w:val="both"/>
+        <w:textAlignment w:val="baseline"/>
+        <w:rPr>
+          <w:rFonts w:ascii="Times New Roman" w:hAnsi="Times New Roman"/>
+          <w:sz w:val="32"/>
+          <w:szCs w:val="32"/>
+        </w:rPr>
+      </w:pPr>
+      <w:r>
+        <w:rPr>
+          <w:rFonts w:ascii="Times New Roman" w:hAnsi="Times New Roman"/>
+          <w:sz w:val="32"/>
+          <w:szCs w:val="32"/>
+        </w:rPr>
+        <w:t xml:space="preserve">View: Interfaccia, che permette la comunicazione tra utente e sistema </w:t>
+      </w:r>
+    </w:p>
+    <w:p>
+      <w:pPr>
+        <w:pStyle w:val="Paragrafoelenco"/>
+        <w:numPr>
+          <w:ilvl w:val="0"/>
+          <w:numId w:val="37"/>
+        </w:numPr>
+        <w:suppressAutoHyphens/>
+        <w:autoSpaceDN w:val="0"/>
+        <w:spacing w:after="0" w:line="240" w:lineRule="auto"/>
+        <w:contextualSpacing w:val="0"/>
+        <w:jc w:val="both"/>
+        <w:textAlignment w:val="baseline"/>
+        <w:rPr>
+          <w:rFonts w:ascii="Times New Roman" w:hAnsi="Times New Roman"/>
+          <w:sz w:val="32"/>
+          <w:szCs w:val="32"/>
+        </w:rPr>
+      </w:pPr>
+      <w:r>
+        <w:rPr>
+          <w:rFonts w:ascii="Times New Roman" w:hAnsi="Times New Roman"/>
+          <w:sz w:val="32"/>
+          <w:szCs w:val="32"/>
+        </w:rPr>
+        <w:t xml:space="preserve">Control: Controller, che analizza i dati in input e li converte in comandi per Model e/o per View </w:t>
+      </w:r>
+    </w:p>
+    <w:p>
+      <w:pPr>
+        <w:rPr>
+          <w:b/>
+          <w:color w:val="FF0000"/>
+          <w:sz w:val="24"/>
+          <w:szCs w:val="24"/>
+        </w:rPr>
+      </w:pPr>
+    </w:p>
+    <w:p>
+      <w:pPr>
+        <w:rPr>
+          <w:b/>
+          <w:color w:val="FF0000"/>
+          <w:sz w:val="24"/>
+          <w:szCs w:val="24"/>
+        </w:rPr>
+      </w:pPr>
+    </w:p>
+    <w:p>
+      <w:pPr>
+        <w:rPr>
+          <w:b/>
+          <w:color w:val="FF0000"/>
+          <w:sz w:val="24"/>
+          <w:szCs w:val="24"/>
+        </w:rPr>
+      </w:pPr>
+    </w:p>
+    <w:p>
+      <w:pPr>
+        <w:rPr>
+          <w:rFonts w:eastAsiaTheme="majorEastAsia"/>
+          <w:b/>
+          <w:color w:val="FF0000"/>
+          <w:sz w:val="24"/>
+          <w:szCs w:val="24"/>
+        </w:rPr>
+      </w:pPr>
+    </w:p>
+    <w:p>
+      <w:pPr>
+        <w:rPr>
+          <w:rFonts w:eastAsiaTheme="majorEastAsia"/>
+          <w:b/>
+          <w:color w:val="FF0000"/>
+          <w:sz w:val="24"/>
+          <w:szCs w:val="24"/>
+        </w:rPr>
+      </w:pPr>
+    </w:p>
+    <w:p>
+      <w:pPr>
+        <w:pStyle w:val="Paragrafoelenco"/>
+        <w:ind w:left="0"/>
+        <w:rPr>
+          <w:rFonts w:asciiTheme="majorHAnsi" w:eastAsiaTheme="majorEastAsia" w:hAnsiTheme="majorHAnsi" w:cstheme="majorBidi"/>
+          <w:color w:val="00B050"/>
+          <w:sz w:val="24"/>
+          <w:szCs w:val="24"/>
+          <w14:textOutline w14:w="12700" w14:cap="flat" w14:cmpd="sng" w14:algn="ctr">
+            <w14:solidFill>
+              <w14:schemeClr w14:val="accent1">
+                <w14:lumMod w14:val="75000"/>
+              </w14:schemeClr>
+            </w14:solidFill>
+            <w14:prstDash w14:val="solid"/>
+            <w14:round/>
+          </w14:textOutline>
+        </w:rPr>
+      </w:pPr>
     </w:p>
     <w:sectPr>
-      <w:headerReference w:type="default" r:id="rId10"/>
-      <w:footerReference w:type="default" r:id="rId11"/>
+      <w:headerReference w:type="default" r:id="rId14"/>
+      <w:footerReference w:type="default" r:id="rId15"/>
       <w:pgSz w:w="11907" w:h="16839"/>
       <w:pgMar w:top="1418" w:right="1751" w:bottom="1418" w:left="1751" w:header="709" w:footer="459" w:gutter="0"/>
       <w:pgNumType w:start="0"/>
@@ -7530,6 +10128,110 @@
     </w:lvl>
   </w:abstractNum>
   <w:abstractNum w:abstractNumId="12" w15:restartNumberingAfterBreak="0">
+    <w:nsid w:val="4F192708"/>
+    <w:multiLevelType w:val="multilevel"/>
+    <w:tmpl w:val="1A406DE0"/>
+    <w:lvl w:ilvl="0">
+      <w:numFmt w:val="bullet"/>
+      <w:lvlText w:val="-"/>
+      <w:lvlJc w:val="left"/>
+      <w:pPr>
+        <w:ind w:left="720" w:hanging="360"/>
+      </w:pPr>
+      <w:rPr>
+        <w:rFonts w:ascii="Times New Roman" w:eastAsia="Calibri" w:hAnsi="Times New Roman" w:cs="Times New Roman"/>
+      </w:rPr>
+    </w:lvl>
+    <w:lvl w:ilvl="1">
+      <w:numFmt w:val="bullet"/>
+      <w:lvlText w:val="o"/>
+      <w:lvlJc w:val="left"/>
+      <w:pPr>
+        <w:ind w:left="1440" w:hanging="360"/>
+      </w:pPr>
+      <w:rPr>
+        <w:rFonts w:ascii="Courier New" w:hAnsi="Courier New" w:cs="Courier New"/>
+      </w:rPr>
+    </w:lvl>
+    <w:lvl w:ilvl="2">
+      <w:numFmt w:val="bullet"/>
+      <w:lvlText w:val=""/>
+      <w:lvlJc w:val="left"/>
+      <w:pPr>
+        <w:ind w:left="2160" w:hanging="360"/>
+      </w:pPr>
+      <w:rPr>
+        <w:rFonts w:ascii="Wingdings" w:hAnsi="Wingdings"/>
+      </w:rPr>
+    </w:lvl>
+    <w:lvl w:ilvl="3">
+      <w:numFmt w:val="bullet"/>
+      <w:lvlText w:val=""/>
+      <w:lvlJc w:val="left"/>
+      <w:pPr>
+        <w:ind w:left="2880" w:hanging="360"/>
+      </w:pPr>
+      <w:rPr>
+        <w:rFonts w:ascii="Symbol" w:hAnsi="Symbol"/>
+      </w:rPr>
+    </w:lvl>
+    <w:lvl w:ilvl="4">
+      <w:numFmt w:val="bullet"/>
+      <w:lvlText w:val="o"/>
+      <w:lvlJc w:val="left"/>
+      <w:pPr>
+        <w:ind w:left="3600" w:hanging="360"/>
+      </w:pPr>
+      <w:rPr>
+        <w:rFonts w:ascii="Courier New" w:hAnsi="Courier New" w:cs="Courier New"/>
+      </w:rPr>
+    </w:lvl>
+    <w:lvl w:ilvl="5">
+      <w:numFmt w:val="bullet"/>
+      <w:lvlText w:val=""/>
+      <w:lvlJc w:val="left"/>
+      <w:pPr>
+        <w:ind w:left="4320" w:hanging="360"/>
+      </w:pPr>
+      <w:rPr>
+        <w:rFonts w:ascii="Wingdings" w:hAnsi="Wingdings"/>
+      </w:rPr>
+    </w:lvl>
+    <w:lvl w:ilvl="6">
+      <w:numFmt w:val="bullet"/>
+      <w:lvlText w:val=""/>
+      <w:lvlJc w:val="left"/>
+      <w:pPr>
+        <w:ind w:left="5040" w:hanging="360"/>
+      </w:pPr>
+      <w:rPr>
+        <w:rFonts w:ascii="Symbol" w:hAnsi="Symbol"/>
+      </w:rPr>
+    </w:lvl>
+    <w:lvl w:ilvl="7">
+      <w:numFmt w:val="bullet"/>
+      <w:lvlText w:val="o"/>
+      <w:lvlJc w:val="left"/>
+      <w:pPr>
+        <w:ind w:left="5760" w:hanging="360"/>
+      </w:pPr>
+      <w:rPr>
+        <w:rFonts w:ascii="Courier New" w:hAnsi="Courier New" w:cs="Courier New"/>
+      </w:rPr>
+    </w:lvl>
+    <w:lvl w:ilvl="8">
+      <w:numFmt w:val="bullet"/>
+      <w:lvlText w:val=""/>
+      <w:lvlJc w:val="left"/>
+      <w:pPr>
+        <w:ind w:left="6480" w:hanging="360"/>
+      </w:pPr>
+      <w:rPr>
+        <w:rFonts w:ascii="Wingdings" w:hAnsi="Wingdings"/>
+      </w:rPr>
+    </w:lvl>
+  </w:abstractNum>
+  <w:abstractNum w:abstractNumId="13" w15:restartNumberingAfterBreak="0">
     <w:nsid w:val="55100B40"/>
     <w:multiLevelType w:val="hybridMultilevel"/>
     <w:tmpl w:val="C0947D46"/>
@@ -7622,7 +10324,7 @@
       </w:pPr>
     </w:lvl>
   </w:abstractNum>
-  <w:abstractNum w:abstractNumId="13" w15:restartNumberingAfterBreak="0">
+  <w:abstractNum w:abstractNumId="14" w15:restartNumberingAfterBreak="0">
     <w:nsid w:val="58DF1B9A"/>
     <w:multiLevelType w:val="hybridMultilevel"/>
     <w:tmpl w:val="24F2BB46"/>
@@ -7715,7 +10417,111 @@
       </w:pPr>
     </w:lvl>
   </w:abstractNum>
-  <w:abstractNum w:abstractNumId="14" w15:restartNumberingAfterBreak="0">
+  <w:abstractNum w:abstractNumId="15" w15:restartNumberingAfterBreak="0">
+    <w:nsid w:val="5B7B4D19"/>
+    <w:multiLevelType w:val="multilevel"/>
+    <w:tmpl w:val="FBB4CF8A"/>
+    <w:lvl w:ilvl="0">
+      <w:numFmt w:val="bullet"/>
+      <w:lvlText w:val="-"/>
+      <w:lvlJc w:val="left"/>
+      <w:pPr>
+        <w:ind w:left="720" w:hanging="360"/>
+      </w:pPr>
+      <w:rPr>
+        <w:rFonts w:ascii="Times New Roman" w:eastAsia="Calibri" w:hAnsi="Times New Roman" w:cs="Times New Roman"/>
+      </w:rPr>
+    </w:lvl>
+    <w:lvl w:ilvl="1">
+      <w:numFmt w:val="bullet"/>
+      <w:lvlText w:val="o"/>
+      <w:lvlJc w:val="left"/>
+      <w:pPr>
+        <w:ind w:left="1440" w:hanging="360"/>
+      </w:pPr>
+      <w:rPr>
+        <w:rFonts w:ascii="Courier New" w:hAnsi="Courier New" w:cs="Courier New"/>
+      </w:rPr>
+    </w:lvl>
+    <w:lvl w:ilvl="2">
+      <w:numFmt w:val="bullet"/>
+      <w:lvlText w:val=""/>
+      <w:lvlJc w:val="left"/>
+      <w:pPr>
+        <w:ind w:left="2160" w:hanging="360"/>
+      </w:pPr>
+      <w:rPr>
+        <w:rFonts w:ascii="Wingdings" w:hAnsi="Wingdings"/>
+      </w:rPr>
+    </w:lvl>
+    <w:lvl w:ilvl="3">
+      <w:numFmt w:val="bullet"/>
+      <w:lvlText w:val=""/>
+      <w:lvlJc w:val="left"/>
+      <w:pPr>
+        <w:ind w:left="2880" w:hanging="360"/>
+      </w:pPr>
+      <w:rPr>
+        <w:rFonts w:ascii="Symbol" w:hAnsi="Symbol"/>
+      </w:rPr>
+    </w:lvl>
+    <w:lvl w:ilvl="4">
+      <w:numFmt w:val="bullet"/>
+      <w:lvlText w:val="o"/>
+      <w:lvlJc w:val="left"/>
+      <w:pPr>
+        <w:ind w:left="3600" w:hanging="360"/>
+      </w:pPr>
+      <w:rPr>
+        <w:rFonts w:ascii="Courier New" w:hAnsi="Courier New" w:cs="Courier New"/>
+      </w:rPr>
+    </w:lvl>
+    <w:lvl w:ilvl="5">
+      <w:numFmt w:val="bullet"/>
+      <w:lvlText w:val=""/>
+      <w:lvlJc w:val="left"/>
+      <w:pPr>
+        <w:ind w:left="4320" w:hanging="360"/>
+      </w:pPr>
+      <w:rPr>
+        <w:rFonts w:ascii="Wingdings" w:hAnsi="Wingdings"/>
+      </w:rPr>
+    </w:lvl>
+    <w:lvl w:ilvl="6">
+      <w:numFmt w:val="bullet"/>
+      <w:lvlText w:val=""/>
+      <w:lvlJc w:val="left"/>
+      <w:pPr>
+        <w:ind w:left="5040" w:hanging="360"/>
+      </w:pPr>
+      <w:rPr>
+        <w:rFonts w:ascii="Symbol" w:hAnsi="Symbol"/>
+      </w:rPr>
+    </w:lvl>
+    <w:lvl w:ilvl="7">
+      <w:numFmt w:val="bullet"/>
+      <w:lvlText w:val="o"/>
+      <w:lvlJc w:val="left"/>
+      <w:pPr>
+        <w:ind w:left="5760" w:hanging="360"/>
+      </w:pPr>
+      <w:rPr>
+        <w:rFonts w:ascii="Courier New" w:hAnsi="Courier New" w:cs="Courier New"/>
+      </w:rPr>
+    </w:lvl>
+    <w:lvl w:ilvl="8">
+      <w:numFmt w:val="bullet"/>
+      <w:lvlText w:val=""/>
+      <w:lvlJc w:val="left"/>
+      <w:pPr>
+        <w:ind w:left="6480" w:hanging="360"/>
+      </w:pPr>
+      <w:rPr>
+        <w:rFonts w:ascii="Wingdings" w:hAnsi="Wingdings"/>
+      </w:rPr>
+    </w:lvl>
+  </w:abstractNum>
+  <w:abstractNum w:abstractNumId="16" w15:restartNumberingAfterBreak="0">
     <w:nsid w:val="62D718B9"/>
     <w:multiLevelType w:val="hybridMultilevel"/>
     <w:tmpl w:val="FA5AF3C6"/>
@@ -7807,7 +10613,7 @@
       </w:pPr>
     </w:lvl>
   </w:abstractNum>
-  <w:abstractNum w:abstractNumId="15" w15:restartNumberingAfterBreak="0">
+  <w:abstractNum w:abstractNumId="17" w15:restartNumberingAfterBreak="0">
     <w:nsid w:val="6FAA24D6"/>
     <w:multiLevelType w:val="hybridMultilevel"/>
     <w:tmpl w:val="3432EA6E"/>
@@ -7896,7 +10702,7 @@
       </w:pPr>
     </w:lvl>
   </w:abstractNum>
-  <w:abstractNum w:abstractNumId="16" w15:restartNumberingAfterBreak="0">
+  <w:abstractNum w:abstractNumId="18" w15:restartNumberingAfterBreak="0">
     <w:nsid w:val="7170358D"/>
     <w:multiLevelType w:val="multilevel"/>
     <w:tmpl w:val="4CB4ECCC"/>
@@ -8011,7 +10817,7 @@
       </w:rPr>
     </w:lvl>
   </w:abstractNum>
-  <w:abstractNum w:abstractNumId="17" w15:restartNumberingAfterBreak="0">
+  <w:abstractNum w:abstractNumId="19" w15:restartNumberingAfterBreak="0">
     <w:nsid w:val="789D769C"/>
     <w:multiLevelType w:val="hybridMultilevel"/>
     <w:tmpl w:val="16ECC5E4"/>
@@ -8103,7 +10909,7 @@
       </w:pPr>
     </w:lvl>
   </w:abstractNum>
-  <w:abstractNum w:abstractNumId="18" w15:restartNumberingAfterBreak="0">
+  <w:abstractNum w:abstractNumId="20" w15:restartNumberingAfterBreak="0">
     <w:nsid w:val="7DBF6F64"/>
     <w:multiLevelType w:val="hybridMultilevel"/>
     <w:tmpl w:val="4BE620D4"/>
@@ -8241,22 +11047,22 @@
     <w:abstractNumId w:val="4"/>
   </w:num>
   <w:num w:numId="17">
-    <w:abstractNumId w:val="15"/>
+    <w:abstractNumId w:val="17"/>
   </w:num>
   <w:num w:numId="18">
     <w:abstractNumId w:val="11"/>
   </w:num>
   <w:num w:numId="19">
-    <w:abstractNumId w:val="18"/>
+    <w:abstractNumId w:val="20"/>
   </w:num>
   <w:num w:numId="20">
-    <w:abstractNumId w:val="14"/>
+    <w:abstractNumId w:val="16"/>
   </w:num>
   <w:num w:numId="21">
-    <w:abstractNumId w:val="17"/>
+    <w:abstractNumId w:val="19"/>
   </w:num>
   <w:num w:numId="22">
-    <w:abstractNumId w:val="16"/>
+    <w:abstractNumId w:val="18"/>
   </w:num>
   <w:num w:numId="23">
     <w:abstractNumId w:val="0"/>
@@ -8265,10 +11071,10 @@
     <w:abstractNumId w:val="1"/>
   </w:num>
   <w:num w:numId="25">
-    <w:abstractNumId w:val="12"/>
+    <w:abstractNumId w:val="13"/>
   </w:num>
   <w:num w:numId="26">
-    <w:abstractNumId w:val="12"/>
+    <w:abstractNumId w:val="13"/>
     <w:lvlOverride w:ilvl="0">
       <w:startOverride w:val="1"/>
     </w:lvlOverride>
@@ -8292,7 +11098,7 @@
     </w:lvlOverride>
   </w:num>
   <w:num w:numId="31">
-    <w:abstractNumId w:val="13"/>
+    <w:abstractNumId w:val="14"/>
   </w:num>
   <w:num w:numId="32">
     <w:abstractNumId w:val="9"/>
@@ -8305,6 +11111,12 @@
   </w:num>
   <w:num w:numId="35">
     <w:abstractNumId w:val="6"/>
+  </w:num>
+  <w:num w:numId="36">
+    <w:abstractNumId w:val="12"/>
+  </w:num>
+  <w:num w:numId="37">
+    <w:abstractNumId w:val="15"/>
   </w:num>
 </w:numbering>
 </file>
@@ -8506,7 +11318,7 @@
     <w:lsdException w:name="Medium Shading 2 Accent 1" w:uiPriority="41"/>
     <w:lsdException w:name="Medium List 1 Accent 1" w:uiPriority="41"/>
     <w:lsdException w:name="Revision" w:semiHidden="1"/>
-    <w:lsdException w:name="List Paragraph" w:uiPriority="34"/>
+    <w:lsdException w:name="List Paragraph" w:uiPriority="0"/>
     <w:lsdException w:name="Quote" w:uiPriority="29" w:qFormat="1"/>
     <w:lsdException w:name="Intense Quote" w:uiPriority="30" w:qFormat="1"/>
     <w:lsdException w:name="Medium List 2 Accent 1" w:uiPriority="41"/>
@@ -9390,7 +12202,6 @@
     <w:name w:val="List Paragraph"/>
     <w:basedOn w:val="Normale"/>
     <w:link w:val="ParagrafoelencoCarattere"/>
-    <w:uiPriority w:val="34"/>
     <w:rsid w:val="007921B7"/>
     <w:pPr>
       <w:ind w:left="720"/>
@@ -9655,10 +12466,10 @@
     <w:rsid w:val="00F963ED"/>
     <w:pPr>
       <w:numPr>
-        <w:numId w:val="28"/>
+        <w:numId w:val="0"/>
       </w:numPr>
       <w:spacing w:before="120" w:after="120"/>
-      <w:ind w:left="1069"/>
+      <w:ind w:left="1069" w:hanging="360"/>
     </w:pPr>
   </w:style>
   <w:style w:type="character" w:customStyle="1" w:styleId="Stile4Carattere">
@@ -9779,15 +12590,13 @@
     <w:sig w:usb0="00000000" w:usb1="10000000" w:usb2="00000000" w:usb3="00000000" w:csb0="80000000" w:csb1="00000000"/>
   </w:font>
   <w:font w:name="Times New Roman">
-    <w:altName w:val="Times New Roman"/>
     <w:panose1 w:val="02020603050405020304"/>
     <w:charset w:val="00"/>
     <w:family w:val="roman"/>
     <w:pitch w:val="variable"/>
-    <w:sig w:usb0="E0002EFF" w:usb1="C000785B" w:usb2="00000009" w:usb3="00000000" w:csb0="000001FF" w:csb1="00000000"/>
+    <w:sig w:usb0="E0002AFF" w:usb1="C0007843" w:usb2="00000009" w:usb3="00000000" w:csb0="000001FF" w:csb1="00000000"/>
   </w:font>
   <w:font w:name="Symbol">
-    <w:altName w:val="Symbol"/>
     <w:panose1 w:val="05050102010706020507"/>
     <w:charset w:val="02"/>
     <w:family w:val="roman"/>
@@ -9802,7 +12611,6 @@
     <w:sig w:usb0="00000287" w:usb1="00000000" w:usb2="00000000" w:usb3="00000000" w:csb0="0000009F" w:csb1="00000000"/>
   </w:font>
   <w:font w:name="Wingdings">
-    <w:altName w:val="Wingdings"/>
     <w:panose1 w:val="05000000000000000000"/>
     <w:charset w:val="02"/>
     <w:family w:val="auto"/>
@@ -9810,12 +12618,18 @@
     <w:sig w:usb0="00000000" w:usb1="10000000" w:usb2="00000000" w:usb3="00000000" w:csb0="80000000" w:csb1="00000000"/>
   </w:font>
   <w:font w:name="Courier New">
-    <w:altName w:val="Courier New"/>
     <w:panose1 w:val="02070309020205020404"/>
     <w:charset w:val="00"/>
     <w:family w:val="modern"/>
     <w:pitch w:val="fixed"/>
     <w:sig w:usb0="E0002EFF" w:usb1="C0007843" w:usb2="00000009" w:usb3="00000000" w:csb0="000001FF" w:csb1="00000000"/>
+  </w:font>
+  <w:font w:name="Calibri">
+    <w:panose1 w:val="020F0502020204030204"/>
+    <w:charset w:val="00"/>
+    <w:family w:val="swiss"/>
+    <w:pitch w:val="variable"/>
+    <w:sig w:usb0="E0002AFF" w:usb1="4000ACFF" w:usb2="00000001" w:usb3="00000000" w:csb0="000001FF" w:csb1="00000000"/>
   </w:font>
   <w:font w:name="Tahoma">
     <w:altName w:val="Verdana"/>
@@ -9832,20 +12646,12 @@
     <w:pitch w:val="variable"/>
     <w:sig w:usb0="00000287" w:usb1="00000000" w:usb2="00000000" w:usb3="00000000" w:csb0="0000009F" w:csb1="00000000"/>
   </w:font>
-  <w:font w:name="Calibri">
-    <w:altName w:val="Calibri"/>
-    <w:panose1 w:val="020F0502020204030204"/>
-    <w:charset w:val="00"/>
-    <w:family w:val="swiss"/>
-    <w:pitch w:val="variable"/>
-    <w:sig w:usb0="E0002AFF" w:usb1="C000247B" w:usb2="00000009" w:usb3="00000000" w:csb0="000001FF" w:csb1="00000000"/>
-  </w:font>
   <w:font w:name="Calibri Light">
     <w:panose1 w:val="020F0302020204030204"/>
     <w:charset w:val="00"/>
     <w:family w:val="swiss"/>
     <w:pitch w:val="variable"/>
-    <w:sig w:usb0="E0002AFF" w:usb1="C000247B" w:usb2="00000009" w:usb3="00000000" w:csb0="000001FF" w:csb1="00000000"/>
+    <w:sig w:usb0="A0002AEF" w:usb1="4000207B" w:usb2="00000000" w:usb3="00000000" w:csb0="000001FF" w:csb1="00000000"/>
   </w:font>
 </w:fonts>
 </file>
@@ -9868,7 +12674,9 @@
   <w:rsids>
     <w:rsidRoot w:val="00A53230"/>
     <w:rsid w:val="000A39C4"/>
+    <w:rsid w:val="000F47C1"/>
     <w:rsid w:val="0066778C"/>
+    <w:rsid w:val="007539D4"/>
     <w:rsid w:val="00792C4A"/>
     <w:rsid w:val="00826702"/>
     <w:rsid w:val="00867E00"/>
@@ -10694,7 +13502,7 @@
 </file>
 
 <file path=customXml/itemProps2.xml><?xml version="1.0" encoding="utf-8"?>
-<ds:datastoreItem xmlns:ds="http://schemas.openxmlformats.org/officeDocument/2006/customXml" ds:itemID="{5DDC06F3-59CB-47CE-A228-EA6922FEFF99}">
+<ds:datastoreItem xmlns:ds="http://schemas.openxmlformats.org/officeDocument/2006/customXml" ds:itemID="{12316893-25BC-43EA-99C1-2A4BA2D71867}">
   <ds:schemaRefs>
     <ds:schemaRef ds:uri="http://schemas.openxmlformats.org/officeDocument/2006/bibliography"/>
   </ds:schemaRefs>

</xml_diff>

<commit_message>
aggiunto un vincolo nella documentazione
</commit_message>
<xml_diff>
--- a/doc/Nuova documentazione.docx
+++ b/doc/Nuova documentazione.docx
@@ -4957,7 +4957,15 @@
         <w:pStyle w:val="Stile2"/>
       </w:pPr>
       <w:r>
-        <w:t xml:space="preserve"> Possibilità per gli utenti di fare richiesta tramite un modulo per essere collaboratore di sistema ( trascrittore );</w:t>
+        <w:t xml:space="preserve"> Possibilità per gli utenti di fare richiesta tramite un modulo per essere collaboratore di sistema </w:t>
+      </w:r>
+      <w:proofErr w:type="gramStart"/>
+      <w:r>
+        <w:t>( trascrittore</w:t>
+      </w:r>
+      <w:proofErr w:type="gramEnd"/>
+      <w:r>
+        <w:t xml:space="preserve"> );</w:t>
       </w:r>
     </w:p>
     <w:p>
@@ -5055,7 +5063,15 @@
         <w:t>(titolo</w:t>
       </w:r>
       <w:r>
-        <w:t>, anno, autore, n° pagine totali ) da parte dell’acquisitore;</w:t>
+        <w:t xml:space="preserve">, anno, autore, n° pagine </w:t>
+      </w:r>
+      <w:proofErr w:type="gramStart"/>
+      <w:r>
+        <w:t>totali )</w:t>
+      </w:r>
+      <w:proofErr w:type="gramEnd"/>
+      <w:r>
+        <w:t xml:space="preserve"> da parte dell’acquisitore;</w:t>
       </w:r>
     </w:p>
     <w:p>
@@ -5099,7 +5115,15 @@
         <w:pStyle w:val="Stile3"/>
       </w:pPr>
       <w:r>
-        <w:t xml:space="preserve"> Pubblicazione dell’opera ( solo immagini ) da parte del supervisore</w:t>
+        <w:t xml:space="preserve"> Pubblicazione dell’opera </w:t>
+      </w:r>
+      <w:proofErr w:type="gramStart"/>
+      <w:r>
+        <w:t>( solo</w:t>
+      </w:r>
+      <w:proofErr w:type="gramEnd"/>
+      <w:r>
+        <w:t xml:space="preserve"> immagini ) da parte del supervisore</w:t>
       </w:r>
       <w:r>
         <w:t>.</w:t>
@@ -5567,7 +5591,23 @@
           <w:sz w:val="24"/>
           <w:szCs w:val="24"/>
         </w:rPr>
-        <w:t xml:space="preserve"> ( criptata ) e ruolo;</w:t>
+        <w:t xml:space="preserve"> </w:t>
+      </w:r>
+      <w:proofErr w:type="gramStart"/>
+      <w:r>
+        <w:rPr>
+          <w:sz w:val="24"/>
+          <w:szCs w:val="24"/>
+        </w:rPr>
+        <w:t>( criptata</w:t>
+      </w:r>
+      <w:proofErr w:type="gramEnd"/>
+      <w:r>
+        <w:rPr>
+          <w:sz w:val="24"/>
+          <w:szCs w:val="24"/>
+        </w:rPr>
+        <w:t xml:space="preserve"> ) e ruolo;</w:t>
       </w:r>
     </w:p>
     <w:p>
@@ -5846,13 +5886,28 @@
           <w:sz w:val="24"/>
           <w:szCs w:val="24"/>
         </w:rPr>
-        <w:t>In fase di caricamento e di revisione delle immagini si da la possibilità di avere un riepilogo di esse attraverso una visualizzazione in miniatura e con un paginatore;</w:t>
+        <w:t xml:space="preserve">In fase di caricamento e di revisione delle immagini si </w:t>
+      </w:r>
+      <w:proofErr w:type="spellStart"/>
+      <w:r>
+        <w:rPr>
+          <w:sz w:val="24"/>
+          <w:szCs w:val="24"/>
+        </w:rPr>
+        <w:t>da</w:t>
+      </w:r>
+      <w:proofErr w:type="spellEnd"/>
+      <w:r>
+        <w:rPr>
+          <w:sz w:val="24"/>
+          <w:szCs w:val="24"/>
+        </w:rPr>
+        <w:t xml:space="preserve"> la possibilità di avere un riepilogo di esse attraverso una visualizzazione in miniatura e con un paginatore;</w:t>
       </w:r>
     </w:p>
     <w:p>
       <w:pPr>
         <w:pStyle w:val="Paragrafoelenco"/>
-        <w:jc w:val="both"/>
         <w:rPr>
           <w:sz w:val="10"/>
           <w:szCs w:val="10"/>
@@ -5877,8 +5932,10 @@
           <w:sz w:val="24"/>
           <w:szCs w:val="24"/>
         </w:rPr>
-        <w:t>La pubblicazione delle opere può avvenire solo se tutte le immagini delle stesse sono state acquisite e revisionate;</w:t>
-      </w:r>
+        <w:t>Si possono acquisire solo 6 pagine alla volta;</w:t>
+      </w:r>
+      <w:bookmarkStart w:id="0" w:name="_GoBack"/>
+      <w:bookmarkEnd w:id="0"/>
     </w:p>
     <w:p>
       <w:pPr>
@@ -5908,6 +5965,37 @@
           <w:sz w:val="24"/>
           <w:szCs w:val="24"/>
         </w:rPr>
+        <w:t>La pubblicazione delle opere può avvenire solo se tutte le immagini delle stesse sono state acquisite e revisionate;</w:t>
+      </w:r>
+    </w:p>
+    <w:p>
+      <w:pPr>
+        <w:pStyle w:val="Paragrafoelenco"/>
+        <w:jc w:val="both"/>
+        <w:rPr>
+          <w:sz w:val="10"/>
+          <w:szCs w:val="10"/>
+        </w:rPr>
+      </w:pPr>
+    </w:p>
+    <w:p>
+      <w:pPr>
+        <w:pStyle w:val="Paragrafoelenco"/>
+        <w:numPr>
+          <w:ilvl w:val="0"/>
+          <w:numId w:val="35"/>
+        </w:numPr>
+        <w:jc w:val="both"/>
+        <w:rPr>
+          <w:sz w:val="24"/>
+          <w:szCs w:val="24"/>
+        </w:rPr>
+      </w:pPr>
+      <w:r>
+        <w:rPr>
+          <w:sz w:val="24"/>
+          <w:szCs w:val="24"/>
+        </w:rPr>
         <w:t xml:space="preserve">La trascrizione dell’opera in testo digitale avviene attraverso operazioni di trascrizione in </w:t>
       </w:r>
       <w:r>
@@ -5918,8 +6006,9 @@
           <w:sz w:val="24"/>
           <w:szCs w:val="24"/>
         </w:rPr>
-        <w:t>formato TEI</w:t>
-      </w:r>
+        <w:t xml:space="preserve">formato </w:t>
+      </w:r>
+      <w:proofErr w:type="gramStart"/>
       <w:r>
         <w:rPr>
           <w:b/>
@@ -5928,7 +6017,28 @@
           <w:sz w:val="24"/>
           <w:szCs w:val="24"/>
         </w:rPr>
-        <w:t>(togliere??)</w:t>
+        <w:t>TEI</w:t>
+      </w:r>
+      <w:r>
+        <w:rPr>
+          <w:b/>
+          <w:i/>
+          <w:color w:val="FF0000"/>
+          <w:sz w:val="24"/>
+          <w:szCs w:val="24"/>
+        </w:rPr>
+        <w:t>(</w:t>
+      </w:r>
+      <w:proofErr w:type="gramEnd"/>
+      <w:r>
+        <w:rPr>
+          <w:b/>
+          <w:i/>
+          <w:color w:val="FF0000"/>
+          <w:sz w:val="24"/>
+          <w:szCs w:val="24"/>
+        </w:rPr>
+        <w:t>togliere??)</w:t>
       </w:r>
       <w:r>
         <w:rPr>
@@ -6723,7 +6833,45 @@
           </w14:textOutline>
         </w:rPr>
         <w:lastRenderedPageBreak/>
-        <w:t>1.4 Analisi classi entity,boundary,controller</w:t>
+        <w:t xml:space="preserve">1.4 Analisi classi </w:t>
+      </w:r>
+      <w:proofErr w:type="gramStart"/>
+      <w:r>
+        <w:rPr>
+          <w:rFonts w:asciiTheme="majorHAnsi" w:eastAsiaTheme="majorEastAsia" w:hAnsiTheme="majorHAnsi" w:cstheme="majorBidi"/>
+          <w:b/>
+          <w:i/>
+          <w:color w:val="F4CB9F" w:themeColor="accent2" w:themeTint="66"/>
+          <w:sz w:val="40"/>
+          <w:szCs w:val="40"/>
+          <w14:textOutline w14:w="11112" w14:cap="flat" w14:cmpd="sng" w14:algn="ctr">
+            <w14:solidFill>
+              <w14:schemeClr w14:val="accent2"/>
+            </w14:solidFill>
+            <w14:prstDash w14:val="solid"/>
+            <w14:round/>
+          </w14:textOutline>
+        </w:rPr>
+        <w:t>entity,boundary</w:t>
+      </w:r>
+      <w:proofErr w:type="gramEnd"/>
+      <w:r>
+        <w:rPr>
+          <w:rFonts w:asciiTheme="majorHAnsi" w:eastAsiaTheme="majorEastAsia" w:hAnsiTheme="majorHAnsi" w:cstheme="majorBidi"/>
+          <w:b/>
+          <w:i/>
+          <w:color w:val="F4CB9F" w:themeColor="accent2" w:themeTint="66"/>
+          <w:sz w:val="40"/>
+          <w:szCs w:val="40"/>
+          <w14:textOutline w14:w="11112" w14:cap="flat" w14:cmpd="sng" w14:algn="ctr">
+            <w14:solidFill>
+              <w14:schemeClr w14:val="accent2"/>
+            </w14:solidFill>
+            <w14:prstDash w14:val="solid"/>
+            <w14:round/>
+          </w14:textOutline>
+        </w:rPr>
+        <w:t>,controller</w:t>
       </w:r>
     </w:p>
     <w:p>
@@ -7043,7 +7191,6 @@
           <w:szCs w:val="24"/>
         </w:rPr>
       </w:pPr>
-      <w:bookmarkStart w:id="0" w:name="_GoBack"/>
       <w:r>
         <w:rPr>
           <w:rFonts w:eastAsiaTheme="majorEastAsia"/>
@@ -7109,7 +7256,6 @@
           </wp:anchor>
         </w:drawing>
       </w:r>
-      <w:bookmarkEnd w:id="0"/>
     </w:p>
     <w:p>
       <w:pPr>
@@ -7699,7 +7845,25 @@
           <w:sz w:val="32"/>
           <w:szCs w:val="32"/>
         </w:rPr>
-        <w:t>La componente “Library” è suddivisa in diverse sottocomponenti:</w:t>
+        <w:t xml:space="preserve">La componente “Library” è suddivisa in </w:t>
+      </w:r>
+      <w:proofErr w:type="gramStart"/>
+      <w:r>
+        <w:rPr>
+          <w:rFonts w:ascii="Times New Roman" w:hAnsi="Times New Roman"/>
+          <w:sz w:val="32"/>
+          <w:szCs w:val="32"/>
+        </w:rPr>
+        <w:t>diverse sottocomponenti</w:t>
+      </w:r>
+      <w:proofErr w:type="gramEnd"/>
+      <w:r>
+        <w:rPr>
+          <w:rFonts w:ascii="Times New Roman" w:hAnsi="Times New Roman"/>
+          <w:sz w:val="32"/>
+          <w:szCs w:val="32"/>
+        </w:rPr>
+        <w:t>:</w:t>
       </w:r>
     </w:p>
     <w:p>
@@ -7771,6 +7935,7 @@
           <w:szCs w:val="32"/>
         </w:rPr>
       </w:pPr>
+      <w:proofErr w:type="spellStart"/>
       <w:r>
         <w:rPr>
           <w:rFonts w:ascii="Times New Roman" w:hAnsi="Times New Roman"/>
@@ -7779,6 +7944,7 @@
         </w:rPr>
         <w:t>Dao</w:t>
       </w:r>
+      <w:proofErr w:type="spellEnd"/>
     </w:p>
     <w:p>
       <w:pPr>
@@ -7819,23 +7985,25 @@
           <w:sz w:val="32"/>
           <w:szCs w:val="32"/>
         </w:rPr>
-        <w:t xml:space="preserve"> (realizzata con JavaFX).</w:t>
-      </w:r>
+        <w:t xml:space="preserve"> (realizzata con </w:t>
+      </w:r>
+      <w:proofErr w:type="spellStart"/>
       <w:r>
         <w:rPr>
           <w:rFonts w:ascii="Times New Roman" w:hAnsi="Times New Roman"/>
           <w:sz w:val="32"/>
           <w:szCs w:val="32"/>
         </w:rPr>
-        <w:t xml:space="preserve"> </w:t>
-      </w:r>
+        <w:t>JavaFX</w:t>
+      </w:r>
+      <w:proofErr w:type="spellEnd"/>
       <w:r>
         <w:rPr>
           <w:rFonts w:ascii="Times New Roman" w:hAnsi="Times New Roman"/>
           <w:sz w:val="32"/>
           <w:szCs w:val="32"/>
         </w:rPr>
-        <w:t>La componente ‘Business’  è composta da ‘Model’ (con i metodi get() e set()) e da ‘</w:t>
+        <w:t>).</w:t>
       </w:r>
       <w:r>
         <w:rPr>
@@ -7843,7 +8011,7 @@
           <w:sz w:val="32"/>
           <w:szCs w:val="32"/>
         </w:rPr>
-        <w:t>C</w:t>
+        <w:t xml:space="preserve"> </w:t>
       </w:r>
       <w:r>
         <w:rPr>
@@ -7851,15 +8019,85 @@
           <w:sz w:val="32"/>
           <w:szCs w:val="32"/>
         </w:rPr>
-        <w:t>ontroller’(che esegue le varie operazioni sui dati).</w:t>
-      </w:r>
+        <w:t>La componente ‘Business</w:t>
+      </w:r>
+      <w:proofErr w:type="gramStart"/>
       <w:r>
         <w:rPr>
           <w:rFonts w:ascii="Times New Roman" w:hAnsi="Times New Roman"/>
           <w:sz w:val="32"/>
           <w:szCs w:val="32"/>
         </w:rPr>
-        <w:t xml:space="preserve"> Le varie funzioni per interfacciarsi con i dati del database vengono svolte all’interno della componente “Dao”.                                </w:t>
+        <w:t>’  è</w:t>
+      </w:r>
+      <w:proofErr w:type="gramEnd"/>
+      <w:r>
+        <w:rPr>
+          <w:rFonts w:ascii="Times New Roman" w:hAnsi="Times New Roman"/>
+          <w:sz w:val="32"/>
+          <w:szCs w:val="32"/>
+        </w:rPr>
+        <w:t xml:space="preserve"> composta da ‘Model’ (con i metodi </w:t>
+      </w:r>
+      <w:proofErr w:type="spellStart"/>
+      <w:r>
+        <w:rPr>
+          <w:rFonts w:ascii="Times New Roman" w:hAnsi="Times New Roman"/>
+          <w:sz w:val="32"/>
+          <w:szCs w:val="32"/>
+        </w:rPr>
+        <w:t>get</w:t>
+      </w:r>
+      <w:proofErr w:type="spellEnd"/>
+      <w:r>
+        <w:rPr>
+          <w:rFonts w:ascii="Times New Roman" w:hAnsi="Times New Roman"/>
+          <w:sz w:val="32"/>
+          <w:szCs w:val="32"/>
+        </w:rPr>
+        <w:t>() e set()) e da ‘</w:t>
+      </w:r>
+      <w:r>
+        <w:rPr>
+          <w:rFonts w:ascii="Times New Roman" w:hAnsi="Times New Roman"/>
+          <w:sz w:val="32"/>
+          <w:szCs w:val="32"/>
+        </w:rPr>
+        <w:t>C</w:t>
+      </w:r>
+      <w:r>
+        <w:rPr>
+          <w:rFonts w:ascii="Times New Roman" w:hAnsi="Times New Roman"/>
+          <w:sz w:val="32"/>
+          <w:szCs w:val="32"/>
+        </w:rPr>
+        <w:t>ontroller’(che esegue le varie operazioni sui dati).</w:t>
+      </w:r>
+      <w:r>
+        <w:rPr>
+          <w:rFonts w:ascii="Times New Roman" w:hAnsi="Times New Roman"/>
+          <w:sz w:val="32"/>
+          <w:szCs w:val="32"/>
+        </w:rPr>
+        <w:t xml:space="preserve"> Le varie funzioni per interfacciarsi con i dati del database vengono svolte all’interno della componente “</w:t>
+      </w:r>
+      <w:proofErr w:type="spellStart"/>
+      <w:r>
+        <w:rPr>
+          <w:rFonts w:ascii="Times New Roman" w:hAnsi="Times New Roman"/>
+          <w:sz w:val="32"/>
+          <w:szCs w:val="32"/>
+        </w:rPr>
+        <w:t>Dao</w:t>
+      </w:r>
+      <w:proofErr w:type="spellEnd"/>
+      <w:r>
+        <w:rPr>
+          <w:rFonts w:ascii="Times New Roman" w:hAnsi="Times New Roman"/>
+          <w:sz w:val="32"/>
+          <w:szCs w:val="32"/>
+        </w:rPr>
+        <w:t xml:space="preserve">”.                                </w:t>
       </w:r>
     </w:p>
     <w:p>
@@ -12654,6 +12892,7 @@
   <w:rsids>
     <w:rsidRoot w:val="00A53230"/>
     <w:rsid w:val="000A39C4"/>
+    <w:rsid w:val="000F1CCA"/>
     <w:rsid w:val="000F47C1"/>
     <w:rsid w:val="0020516B"/>
     <w:rsid w:val="0066778C"/>
@@ -13486,7 +13725,7 @@
 </file>
 
 <file path=customXml/itemProps2.xml><?xml version="1.0" encoding="utf-8"?>
-<ds:datastoreItem xmlns:ds="http://schemas.openxmlformats.org/officeDocument/2006/customXml" ds:itemID="{6E9C10E0-546E-4E3C-A3EF-B0BA49122594}">
+<ds:datastoreItem xmlns:ds="http://schemas.openxmlformats.org/officeDocument/2006/customXml" ds:itemID="{7F2045CB-E85B-47FD-8B10-ED15E8418E48}">
   <ds:schemaRefs>
     <ds:schemaRef ds:uri="http://schemas.openxmlformats.org/officeDocument/2006/bibliography"/>
   </ds:schemaRefs>

</xml_diff>